<commit_message>
space issue fix and updated resume
</commit_message>
<xml_diff>
--- a/src/assets/Resume.docx
+++ b/src/assets/Resume.docx
@@ -258,7 +258,7 @@
           </mc:Choice>
           <mc:Fallback>
             <w:pict>
-              <v:shapetype w14:anchorId="74C3ADA0" id="_x0000_t32" coordsize="21600,21600" o:spt="32" o:oned="t" path="m,l21600,21600e" filled="f">
+              <v:shapetype w14:anchorId="4ADA8064" id="_x0000_t32" coordsize="21600,21600" o:spt="32" o:oned="t" path="m,l21600,21600e" filled="f">
                 <v:path arrowok="t" fillok="f" o:connecttype="none"/>
                 <o:lock v:ext="edit" shapetype="t"/>
               </v:shapetype>
@@ -466,7 +466,23 @@
           <w:sz w:val="28"/>
           <w:szCs w:val="28"/>
         </w:rPr>
-        <w:t xml:space="preserve"> associated with a progressive organization that provides me opportunities</w:t>
+        <w:t xml:space="preserve"> associated with a progressive organization that provides me</w:t>
+      </w:r>
+      <w:r>
+        <w:rPr>
+          <w:rFonts w:ascii="Cambria" w:hAnsi="Cambria"/>
+          <w:sz w:val="28"/>
+          <w:szCs w:val="28"/>
+        </w:rPr>
+        <w:t xml:space="preserve"> </w:t>
+      </w:r>
+      <w:r>
+        <w:rPr>
+          <w:rFonts w:ascii="Cambria" w:hAnsi="Cambria"/>
+          <w:sz w:val="28"/>
+          <w:szCs w:val="28"/>
+        </w:rPr>
+        <w:t>opportunit</w:t>
       </w:r>
       <w:r>
         <w:rPr>
@@ -474,7 +490,7 @@
           <w:sz w:val="28"/>
           <w:szCs w:val="28"/>
         </w:rPr>
-        <w:t xml:space="preserve"> </w:t>
+        <w:t xml:space="preserve">ies </w:t>
       </w:r>
       <w:r>
         <w:rPr>
@@ -490,7 +506,15 @@
           <w:sz w:val="28"/>
           <w:szCs w:val="28"/>
         </w:rPr>
-        <w:t xml:space="preserve"> sharpen my skills</w:t>
+        <w:t xml:space="preserve"> Sharpen</w:t>
+      </w:r>
+      <w:r>
+        <w:rPr>
+          <w:rFonts w:hAnsi="Cambria"/>
+          <w:sz w:val="28"/>
+          <w:szCs w:val="28"/>
+        </w:rPr>
+        <w:t xml:space="preserve"> my skills</w:t>
       </w:r>
       <w:r>
         <w:rPr>
@@ -530,7 +554,55 @@
           <w:sz w:val="28"/>
           <w:szCs w:val="28"/>
         </w:rPr>
-        <w:t xml:space="preserve">in customer satisfaction </w:t>
+        <w:t>in customer</w:t>
+      </w:r>
+      <w:r>
+        <w:rPr>
+          <w:rFonts w:ascii="Cambria" w:hAnsi="Cambria"/>
+          <w:sz w:val="28"/>
+          <w:szCs w:val="28"/>
+        </w:rPr>
+        <w:t xml:space="preserve"> and </w:t>
+      </w:r>
+      <w:r>
+        <w:rPr>
+          <w:rFonts w:ascii="Cambria" w:hAnsi="Cambria"/>
+          <w:sz w:val="28"/>
+          <w:szCs w:val="28"/>
+        </w:rPr>
+        <w:t xml:space="preserve">my </w:t>
+      </w:r>
+      <w:r>
+        <w:rPr>
+          <w:rFonts w:ascii="Cambria" w:hAnsi="Cambria"/>
+          <w:sz w:val="28"/>
+          <w:szCs w:val="28"/>
+        </w:rPr>
+        <w:t xml:space="preserve">managers’ </w:t>
+      </w:r>
+      <w:r>
+        <w:rPr>
+          <w:rFonts w:ascii="Cambria" w:hAnsi="Cambria"/>
+          <w:sz w:val="28"/>
+          <w:szCs w:val="28"/>
+        </w:rPr>
+        <w:t>satisfaction</w:t>
+      </w:r>
+      <w:r>
+        <w:rPr>
+          <w:rFonts w:ascii="Cambria" w:hAnsi="Cambria"/>
+          <w:sz w:val="28"/>
+          <w:szCs w:val="28"/>
+        </w:rPr>
+        <w:t xml:space="preserve"> and focus on producing a quality code</w:t>
+      </w:r>
+      <w:r>
+        <w:rPr>
+          <w:rFonts w:ascii="Cambria" w:hAnsi="Cambria"/>
+          <w:sz w:val="28"/>
+          <w:szCs w:val="28"/>
+        </w:rPr>
+        <w:t xml:space="preserve"> </w:t>
       </w:r>
       <w:r>
         <w:rPr>
@@ -546,7 +618,7 @@
           <w:sz w:val="28"/>
           <w:szCs w:val="28"/>
         </w:rPr>
-        <w:t xml:space="preserve">my managers and peers. I am </w:t>
+        <w:t xml:space="preserve">and peers. I am </w:t>
       </w:r>
       <w:r>
         <w:rPr>
@@ -6079,7 +6151,27 @@
           <w:szCs w:val="22"/>
           <w:lang w:val="en-GB" w:eastAsia="en-GB"/>
         </w:rPr>
-        <w:t xml:space="preserve">For example Person A wants to generate the quote for his offices in London , California and in Bangalore , so this application will take in local quote generation policy into consideration and based on those value it will generate a quote for the user. This is a very big application and being part of it help me understand the importance of writing code as coding standard </w:t>
+        <w:t xml:space="preserve">For example Person A wants to generate the quote for his offices in </w:t>
+      </w:r>
+      <w:proofErr w:type="gramStart"/>
+      <w:r>
+        <w:rPr>
+          <w:rFonts w:asciiTheme="minorHAnsi" w:hAnsiTheme="minorHAnsi" w:cs="Arial"/>
+          <w:sz w:val="22"/>
+          <w:szCs w:val="22"/>
+          <w:lang w:val="en-GB" w:eastAsia="en-GB"/>
+        </w:rPr>
+        <w:t>London ,</w:t>
+      </w:r>
+      <w:proofErr w:type="gramEnd"/>
+      <w:r>
+        <w:rPr>
+          <w:rFonts w:asciiTheme="minorHAnsi" w:hAnsiTheme="minorHAnsi" w:cs="Arial"/>
+          <w:sz w:val="22"/>
+          <w:szCs w:val="22"/>
+          <w:lang w:val="en-GB" w:eastAsia="en-GB"/>
+        </w:rPr>
+        <w:t xml:space="preserve"> California and in Bangalore , so this application will take in local quote generation policy into consideration and based on those value it will generate a quote for the user. This is a very big application and being part of it help me understand the importance of writing code as coding standard </w:t>
       </w:r>
     </w:p>
     <w:p>
@@ -6211,8 +6303,19 @@
           <w:szCs w:val="22"/>
           <w:lang w:val="en-GB" w:eastAsia="en-GB"/>
         </w:rPr>
-        <w:t xml:space="preserve"> provided his valuable input .</w:t>
-      </w:r>
+        <w:t xml:space="preserve"> provided his valuable </w:t>
+      </w:r>
+      <w:proofErr w:type="gramStart"/>
+      <w:r>
+        <w:rPr>
+          <w:rFonts w:asciiTheme="minorHAnsi" w:hAnsiTheme="minorHAnsi" w:cs="Arial"/>
+          <w:sz w:val="22"/>
+          <w:szCs w:val="22"/>
+          <w:lang w:val="en-GB" w:eastAsia="en-GB"/>
+        </w:rPr>
+        <w:t>input .</w:t>
+      </w:r>
+      <w:proofErr w:type="gramEnd"/>
     </w:p>
     <w:p>
       <w:pPr>
@@ -6778,6 +6881,7 @@
         </w:rPr>
         <w:t xml:space="preserve">I was Trained in Mindtree as their training program for 3 months </w:t>
       </w:r>
+      <w:proofErr w:type="gramStart"/>
       <w:r>
         <w:rPr>
           <w:rFonts w:asciiTheme="minorHAnsi" w:hAnsiTheme="minorHAnsi"/>
@@ -6786,6 +6890,7 @@
         </w:rPr>
         <w:t>i.e.</w:t>
       </w:r>
+      <w:proofErr w:type="gramEnd"/>
       <w:r>
         <w:rPr>
           <w:rFonts w:asciiTheme="minorHAnsi" w:hAnsiTheme="minorHAnsi"/>

</xml_diff>

<commit_message>
update template and Resume file
</commit_message>
<xml_diff>
--- a/src/assets/Resume.docx
+++ b/src/assets/Resume.docx
@@ -258,7 +258,7 @@
           </mc:Choice>
           <mc:Fallback>
             <w:pict>
-              <v:shapetype w14:anchorId="358E247B" id="_x0000_t32" coordsize="21600,21600" o:spt="32" o:oned="t" path="m,l21600,21600e" filled="f">
+              <v:shapetype w14:anchorId="38DECEFA" id="_x0000_t32" coordsize="21600,21600" o:spt="32" o:oned="t" path="m,l21600,21600e" filled="f">
                 <v:path arrowok="t" fillok="f" o:connecttype="none"/>
                 <o:lock v:ext="edit" shapetype="t"/>
               </v:shapetype>
@@ -352,6 +352,8 @@
       <w:r>
         <w:rPr>
           <w:rFonts w:asciiTheme="minorHAnsi" w:hAnsiTheme="minorHAnsi"/>
+          <w:b/>
+          <w:bCs/>
           <w:sz w:val="28"/>
           <w:szCs w:val="28"/>
         </w:rPr>
@@ -439,274 +441,50 @@
       <w:pPr>
         <w:jc w:val="both"/>
         <w:rPr>
-          <w:rFonts w:ascii="Cambria" w:hAnsi="Cambria"/>
+          <w:rFonts w:asciiTheme="minorHAnsi" w:hAnsiTheme="minorHAnsi"/>
           <w:sz w:val="28"/>
           <w:szCs w:val="28"/>
         </w:rPr>
       </w:pPr>
       <w:r>
         <w:rPr>
-          <w:rFonts w:ascii="Cambria" w:hAnsi="Cambria"/>
+          <w:rFonts w:asciiTheme="minorHAnsi" w:hAnsiTheme="minorHAnsi"/>
           <w:sz w:val="28"/>
           <w:szCs w:val="28"/>
         </w:rPr>
-        <w:t xml:space="preserve">Aim to </w:t>
-      </w:r>
-      <w:r>
-        <w:rPr>
-          <w:rFonts w:hAnsi="Cambria"/>
+        <w:t>Aim to be associated with a progressive organization that</w:t>
+      </w:r>
+      <w:r>
+        <w:rPr>
+          <w:rFonts w:asciiTheme="minorHAnsi" w:hAnsiTheme="minorHAnsi"/>
           <w:sz w:val="28"/>
           <w:szCs w:val="28"/>
         </w:rPr>
-        <w:t>get</w:t>
-      </w:r>
-      <w:r>
-        <w:rPr>
-          <w:rFonts w:ascii="Cambria" w:hAnsi="Cambria"/>
+        <w:t xml:space="preserve"> provides me an ample opportunity </w:t>
+      </w:r>
+      <w:r>
+        <w:rPr>
+          <w:rFonts w:asciiTheme="minorHAnsi" w:hAnsiTheme="minorHAnsi"/>
           <w:sz w:val="28"/>
           <w:szCs w:val="28"/>
         </w:rPr>
-        <w:t xml:space="preserve"> associated with a progressive organization that provides me</w:t>
-      </w:r>
-      <w:r>
-        <w:rPr>
-          <w:rFonts w:ascii="Cambria" w:hAnsi="Cambria"/>
+        <w:t xml:space="preserve">to </w:t>
+      </w:r>
+      <w:r>
+        <w:rPr>
+          <w:rFonts w:asciiTheme="minorHAnsi" w:hAnsiTheme="minorHAnsi"/>
           <w:sz w:val="28"/>
           <w:szCs w:val="28"/>
         </w:rPr>
-        <w:t xml:space="preserve"> </w:t>
-      </w:r>
-      <w:r>
-        <w:rPr>
-          <w:rFonts w:ascii="Cambria" w:hAnsi="Cambria"/>
+        <w:t>work in JavaScript projects where I can apply my knowledge</w:t>
+      </w:r>
+      <w:r>
+        <w:rPr>
+          <w:rFonts w:asciiTheme="minorHAnsi" w:hAnsiTheme="minorHAnsi"/>
           <w:sz w:val="28"/>
           <w:szCs w:val="28"/>
         </w:rPr>
-        <w:t>opportunit</w:t>
-      </w:r>
-      <w:r>
-        <w:rPr>
-          <w:rFonts w:hAnsi="Cambria"/>
-          <w:sz w:val="28"/>
-          <w:szCs w:val="28"/>
-        </w:rPr>
-        <w:t xml:space="preserve">ies </w:t>
-      </w:r>
-      <w:r>
-        <w:rPr>
-          <w:rFonts w:ascii="Cambria" w:hAnsi="Cambria"/>
-          <w:sz w:val="28"/>
-          <w:szCs w:val="28"/>
-        </w:rPr>
-        <w:t>to work in JavaScript projects where I can</w:t>
-      </w:r>
-      <w:r>
-        <w:rPr>
-          <w:rFonts w:hAnsi="Cambria"/>
-          <w:sz w:val="28"/>
-          <w:szCs w:val="28"/>
-        </w:rPr>
-        <w:t xml:space="preserve"> </w:t>
-      </w:r>
-      <w:r>
-        <w:rPr>
-          <w:rFonts w:hAnsi="Cambria"/>
-          <w:sz w:val="28"/>
-          <w:szCs w:val="28"/>
-        </w:rPr>
-        <w:t>s</w:t>
-      </w:r>
-      <w:r>
-        <w:rPr>
-          <w:rFonts w:hAnsi="Cambria"/>
-          <w:sz w:val="28"/>
-          <w:szCs w:val="28"/>
-        </w:rPr>
-        <w:t>harpen</w:t>
-      </w:r>
-      <w:r>
-        <w:rPr>
-          <w:rFonts w:hAnsi="Cambria"/>
-          <w:sz w:val="28"/>
-          <w:szCs w:val="28"/>
-        </w:rPr>
-        <w:t xml:space="preserve"> my skills</w:t>
-      </w:r>
-      <w:r>
-        <w:rPr>
-          <w:rFonts w:ascii="Cambria" w:hAnsi="Cambria"/>
-          <w:sz w:val="28"/>
-          <w:szCs w:val="28"/>
-        </w:rPr>
-        <w:t xml:space="preserve"> by </w:t>
-      </w:r>
-      <w:r>
-        <w:rPr>
-          <w:rFonts w:hAnsi="Cambria"/>
-          <w:sz w:val="28"/>
-          <w:szCs w:val="28"/>
-        </w:rPr>
-        <w:t xml:space="preserve">facing </w:t>
-      </w:r>
-      <w:r>
-        <w:rPr>
-          <w:rFonts w:ascii="Cambria" w:hAnsi="Cambria"/>
-          <w:sz w:val="28"/>
-          <w:szCs w:val="28"/>
-        </w:rPr>
-        <w:t>new challenges and thus gain more knowledge.  I believe</w:t>
-      </w:r>
-      <w:r>
-        <w:rPr>
-          <w:rFonts w:hAnsi="Cambria"/>
-          <w:sz w:val="28"/>
-          <w:szCs w:val="28"/>
-        </w:rPr>
-        <w:t xml:space="preserve"> </w:t>
-      </w:r>
-      <w:r>
-        <w:rPr>
-          <w:rFonts w:ascii="Cambria" w:hAnsi="Cambria"/>
-          <w:sz w:val="28"/>
-          <w:szCs w:val="28"/>
-        </w:rPr>
-        <w:t>in customer</w:t>
-      </w:r>
-      <w:r>
-        <w:rPr>
-          <w:rFonts w:ascii="Cambria" w:hAnsi="Cambria"/>
-          <w:sz w:val="28"/>
-          <w:szCs w:val="28"/>
-        </w:rPr>
-        <w:t>’s</w:t>
-      </w:r>
-      <w:r>
-        <w:rPr>
-          <w:rFonts w:ascii="Cambria" w:hAnsi="Cambria"/>
-          <w:sz w:val="28"/>
-          <w:szCs w:val="28"/>
-        </w:rPr>
-        <w:t xml:space="preserve"> and my managers’ </w:t>
-      </w:r>
-      <w:r>
-        <w:rPr>
-          <w:rFonts w:ascii="Cambria" w:hAnsi="Cambria"/>
-          <w:sz w:val="28"/>
-          <w:szCs w:val="28"/>
-        </w:rPr>
-        <w:t>satisfaction</w:t>
-      </w:r>
-      <w:r>
-        <w:rPr>
-          <w:rFonts w:ascii="Cambria" w:hAnsi="Cambria"/>
-          <w:sz w:val="28"/>
-          <w:szCs w:val="28"/>
-        </w:rPr>
-        <w:t xml:space="preserve"> and focus on producing a quality code</w:t>
-      </w:r>
-      <w:r>
-        <w:rPr>
-          <w:rFonts w:ascii="Cambria" w:hAnsi="Cambria"/>
-          <w:sz w:val="28"/>
-          <w:szCs w:val="28"/>
-        </w:rPr>
-        <w:t xml:space="preserve"> </w:t>
-      </w:r>
-      <w:r>
-        <w:rPr>
-          <w:rFonts w:hAnsi="Cambria"/>
-          <w:sz w:val="28"/>
-          <w:szCs w:val="28"/>
-        </w:rPr>
-        <w:t xml:space="preserve">along with </w:t>
-      </w:r>
-      <w:r>
-        <w:rPr>
-          <w:rFonts w:ascii="Cambria" w:hAnsi="Cambria"/>
-          <w:sz w:val="28"/>
-          <w:szCs w:val="28"/>
-        </w:rPr>
-        <w:t xml:space="preserve">and peers. I am </w:t>
-      </w:r>
-      <w:r>
-        <w:rPr>
-          <w:rFonts w:hAnsi="Cambria"/>
-          <w:sz w:val="28"/>
-          <w:szCs w:val="28"/>
-        </w:rPr>
-        <w:t xml:space="preserve">a </w:t>
-      </w:r>
-      <w:r>
-        <w:rPr>
-          <w:rFonts w:ascii="Cambria" w:hAnsi="Cambria"/>
-          <w:sz w:val="28"/>
-          <w:szCs w:val="28"/>
-        </w:rPr>
-        <w:t>learner,</w:t>
-      </w:r>
-      <w:r>
-        <w:rPr>
-          <w:rFonts w:hAnsi="Cambria"/>
-          <w:sz w:val="28"/>
-          <w:szCs w:val="28"/>
-        </w:rPr>
-        <w:t xml:space="preserve"> </w:t>
-      </w:r>
-      <w:r>
-        <w:rPr>
-          <w:rFonts w:ascii="Cambria" w:hAnsi="Cambria"/>
-          <w:sz w:val="28"/>
-          <w:szCs w:val="28"/>
-        </w:rPr>
-        <w:t>team player and if given</w:t>
-      </w:r>
-      <w:r>
-        <w:rPr>
-          <w:rFonts w:hAnsi="Cambria"/>
-          <w:sz w:val="28"/>
-          <w:szCs w:val="28"/>
-        </w:rPr>
-        <w:t xml:space="preserve"> me </w:t>
-      </w:r>
-      <w:r>
-        <w:rPr>
-          <w:rFonts w:ascii="Cambria" w:hAnsi="Cambria"/>
-          <w:sz w:val="28"/>
-          <w:szCs w:val="28"/>
-        </w:rPr>
-        <w:t>the opportunity</w:t>
-      </w:r>
-      <w:r>
-        <w:rPr>
-          <w:rFonts w:hAnsi="Cambria"/>
-          <w:sz w:val="28"/>
-          <w:szCs w:val="28"/>
-        </w:rPr>
-        <w:t xml:space="preserve">, I </w:t>
-      </w:r>
-      <w:r>
-        <w:rPr>
-          <w:rFonts w:ascii="Cambria" w:hAnsi="Cambria"/>
-          <w:sz w:val="28"/>
-          <w:szCs w:val="28"/>
-        </w:rPr>
-        <w:t xml:space="preserve">would like to lead </w:t>
-      </w:r>
-      <w:r>
-        <w:rPr>
-          <w:rFonts w:hAnsi="Cambria"/>
-          <w:sz w:val="28"/>
-          <w:szCs w:val="28"/>
-        </w:rPr>
-        <w:t xml:space="preserve">a </w:t>
-      </w:r>
-      <w:r>
-        <w:rPr>
-          <w:rFonts w:ascii="Cambria" w:hAnsi="Cambria"/>
-          <w:sz w:val="28"/>
-          <w:szCs w:val="28"/>
-        </w:rPr>
-        <w:t>team.</w:t>
+        <w:t>, faces new challenges and thus gain more knowledge.  I believed in customer satisfaction and thus satisfying my managers and my peers. I am learner, a team player and if given the opportunity would like to lead the team.</w:t>
       </w:r>
     </w:p>
     <w:p>
@@ -757,7 +535,7 @@
           <w:sz w:val="32"/>
           <w:szCs w:val="32"/>
         </w:rPr>
-        <w:t>PROFESSIONAL ORGANIZATION</w:t>
+        <w:t>PROFESSIONAL ORGANIZATIONS</w:t>
       </w:r>
     </w:p>
     <w:p>
@@ -1102,7 +880,17 @@
           <w:sz w:val="22"/>
           <w:szCs w:val="22"/>
         </w:rPr>
-        <w:t xml:space="preserve"> worked in Agile development model</w:t>
+        <w:t xml:space="preserve"> worked in Agile development </w:t>
+      </w:r>
+      <w:r>
+        <w:rPr>
+          <w:rFonts w:asciiTheme="minorHAnsi" w:hAnsiTheme="minorHAnsi"/>
+          <w:b/>
+          <w:color w:val="000000"/>
+          <w:sz w:val="22"/>
+          <w:szCs w:val="22"/>
+        </w:rPr>
+        <w:t>model.</w:t>
       </w:r>
     </w:p>
     <w:p>
@@ -1213,7 +1001,35 @@
           <w:sz w:val="22"/>
           <w:szCs w:val="22"/>
         </w:rPr>
-        <w:t xml:space="preserve">, I have worked for AIG. Supported one of their application as main resource. Have done POC for </w:t>
+        <w:t xml:space="preserve">, I have worked for </w:t>
+      </w:r>
+      <w:r>
+        <w:rPr>
+          <w:rFonts w:asciiTheme="minorHAnsi" w:hAnsiTheme="minorHAnsi"/>
+          <w:color w:val="000000"/>
+          <w:sz w:val="22"/>
+          <w:szCs w:val="22"/>
+        </w:rPr>
+        <w:t>Client (A big Insurance American company)</w:t>
+      </w:r>
+      <w:r>
+        <w:rPr>
+          <w:rFonts w:asciiTheme="minorHAnsi" w:hAnsiTheme="minorHAnsi"/>
+          <w:color w:val="000000"/>
+          <w:sz w:val="22"/>
+          <w:szCs w:val="22"/>
+        </w:rPr>
+        <w:t xml:space="preserve">. Supported one of their application as main resource. Have </w:t>
+      </w:r>
+      <w:r>
+        <w:rPr>
+          <w:rFonts w:asciiTheme="minorHAnsi" w:hAnsiTheme="minorHAnsi"/>
+          <w:color w:val="000000"/>
+          <w:sz w:val="22"/>
+          <w:szCs w:val="22"/>
+        </w:rPr>
+        <w:lastRenderedPageBreak/>
+        <w:t xml:space="preserve">done POC for </w:t>
       </w:r>
       <w:r>
         <w:rPr>
@@ -1224,52 +1040,25 @@
           <w:sz w:val="22"/>
           <w:szCs w:val="22"/>
         </w:rPr>
-        <w:t>AIG</w:t>
-      </w:r>
-      <w:r>
-        <w:rPr>
-          <w:rFonts w:asciiTheme="minorHAnsi" w:hAnsiTheme="minorHAnsi"/>
-          <w:color w:val="000000"/>
-          <w:sz w:val="22"/>
-          <w:szCs w:val="22"/>
-        </w:rPr>
-        <w:t xml:space="preserve"> and </w:t>
-      </w:r>
-      <w:r>
-        <w:rPr>
-          <w:rFonts w:asciiTheme="minorHAnsi" w:hAnsiTheme="minorHAnsi"/>
-          <w:color w:val="000000"/>
-          <w:sz w:val="22"/>
-          <w:szCs w:val="22"/>
-        </w:rPr>
-        <w:t xml:space="preserve">have some </w:t>
-      </w:r>
-      <w:r>
-        <w:rPr>
-          <w:rFonts w:asciiTheme="minorHAnsi" w:hAnsiTheme="minorHAnsi"/>
-          <w:color w:val="000000"/>
-          <w:sz w:val="22"/>
-          <w:szCs w:val="22"/>
-        </w:rPr>
-        <w:t xml:space="preserve">development </w:t>
-      </w:r>
-      <w:r>
-        <w:rPr>
-          <w:rFonts w:asciiTheme="minorHAnsi" w:hAnsiTheme="minorHAnsi"/>
-          <w:color w:val="000000"/>
-          <w:sz w:val="22"/>
-          <w:szCs w:val="22"/>
-        </w:rPr>
-        <w:t xml:space="preserve">experience </w:t>
-      </w:r>
-      <w:r>
-        <w:rPr>
-          <w:rFonts w:asciiTheme="minorHAnsi" w:hAnsiTheme="minorHAnsi"/>
-          <w:color w:val="000000"/>
-          <w:sz w:val="22"/>
-          <w:szCs w:val="22"/>
-        </w:rPr>
-        <w:t>in AIG project</w:t>
+        <w:t>Client</w:t>
+      </w:r>
+      <w:r>
+        <w:rPr>
+          <w:rFonts w:asciiTheme="minorHAnsi" w:hAnsiTheme="minorHAnsi"/>
+          <w:color w:val="000000"/>
+          <w:sz w:val="22"/>
+          <w:szCs w:val="22"/>
+        </w:rPr>
+        <w:t xml:space="preserve"> and got some development opportunities in </w:t>
+      </w:r>
+      <w:r>
+        <w:rPr>
+          <w:rFonts w:asciiTheme="minorHAnsi" w:hAnsiTheme="minorHAnsi"/>
+          <w:color w:val="000000"/>
+          <w:sz w:val="22"/>
+          <w:szCs w:val="22"/>
+        </w:rPr>
+        <w:t>Client (A big Insurance American company)</w:t>
       </w:r>
       <w:r>
         <w:rPr>
@@ -1342,7 +1131,6 @@
           <w:sz w:val="22"/>
           <w:szCs w:val="22"/>
         </w:rPr>
-        <w:lastRenderedPageBreak/>
         <w:t xml:space="preserve">1+ years </w:t>
       </w:r>
       <w:r>
@@ -1391,7 +1179,25 @@
           <w:sz w:val="22"/>
           <w:szCs w:val="22"/>
         </w:rPr>
-        <w:t xml:space="preserve">, working with </w:t>
+        <w:t>, working with</w:t>
+      </w:r>
+      <w:r>
+        <w:rPr>
+          <w:rFonts w:asciiTheme="minorHAnsi" w:hAnsiTheme="minorHAnsi"/>
+          <w:color w:val="000000"/>
+          <w:sz w:val="22"/>
+          <w:szCs w:val="22"/>
+        </w:rPr>
+        <w:t xml:space="preserve"> UK based International MNC</w:t>
+      </w:r>
+      <w:r>
+        <w:rPr>
+          <w:rFonts w:asciiTheme="minorHAnsi" w:hAnsiTheme="minorHAnsi"/>
+          <w:color w:val="000000"/>
+          <w:sz w:val="22"/>
+          <w:szCs w:val="22"/>
+        </w:rPr>
+        <w:t xml:space="preserve"> Here in this project so far, I have been part of 3 projects also provided PGLS support for client along with accessibility supports. Main technology – </w:t>
       </w:r>
       <w:r>
         <w:rPr>
@@ -1402,35 +1208,9 @@
           <w:sz w:val="22"/>
           <w:szCs w:val="22"/>
         </w:rPr>
-        <w:t>Unilever</w:t>
-      </w:r>
-      <w:r>
-        <w:rPr>
-          <w:rFonts w:asciiTheme="minorHAnsi" w:hAnsiTheme="minorHAnsi"/>
-          <w:color w:val="000000"/>
-          <w:sz w:val="22"/>
-          <w:szCs w:val="22"/>
-        </w:rPr>
-        <w:t>. Here in this Unilever project so far, I have been part of 3 projects</w:t>
-      </w:r>
-      <w:r>
-        <w:rPr>
-          <w:rFonts w:asciiTheme="minorHAnsi" w:hAnsiTheme="minorHAnsi"/>
-          <w:color w:val="000000"/>
-          <w:sz w:val="22"/>
-          <w:szCs w:val="22"/>
-        </w:rPr>
-        <w:t xml:space="preserve">. Apart from application development I have </w:t>
-      </w:r>
-      <w:r>
-        <w:rPr>
-          <w:rFonts w:asciiTheme="minorHAnsi" w:hAnsiTheme="minorHAnsi"/>
-          <w:color w:val="000000"/>
-          <w:sz w:val="22"/>
-          <w:szCs w:val="22"/>
-        </w:rPr>
-        <w:t xml:space="preserve">also provided PGLS support for client along with accessibility supports. Main technology – </w:t>
-      </w:r>
+        <w:t xml:space="preserve">React and </w:t>
+      </w:r>
+      <w:proofErr w:type="gramStart"/>
       <w:r>
         <w:rPr>
           <w:rFonts w:asciiTheme="minorHAnsi" w:hAnsiTheme="minorHAnsi"/>
@@ -1440,8 +1220,9 @@
           <w:sz w:val="22"/>
           <w:szCs w:val="22"/>
         </w:rPr>
-        <w:t>React and SPFX</w:t>
-      </w:r>
+        <w:t>SPFX</w:t>
+      </w:r>
+      <w:proofErr w:type="gramEnd"/>
     </w:p>
     <w:p>
       <w:pPr>
@@ -1482,7 +1263,15 @@
           <w:sz w:val="22"/>
           <w:szCs w:val="22"/>
         </w:rPr>
-        <w:t>Excellent Inter-Personal and Communication skills and the ability to work efficiently with quick learning of new technologies to fulfill project needs</w:t>
+        <w:t xml:space="preserve">Excellent Inter-Personal and Communication skills and the ability to work efficiently with quick learning of new technologies to fulfill project </w:t>
+      </w:r>
+      <w:r>
+        <w:rPr>
+          <w:rFonts w:asciiTheme="minorHAnsi" w:hAnsiTheme="minorHAnsi"/>
+          <w:sz w:val="22"/>
+          <w:szCs w:val="22"/>
+        </w:rPr>
+        <w:t>needs.</w:t>
       </w:r>
     </w:p>
     <w:p>
@@ -1655,7 +1444,7 @@
           <w:szCs w:val="22"/>
           <w:u w:val="single"/>
         </w:rPr>
-        <w:t>5</w:t>
+        <w:t>6</w:t>
       </w:r>
     </w:p>
     <w:p>
@@ -1747,7 +1536,17 @@
           <w:sz w:val="22"/>
           <w:szCs w:val="22"/>
         </w:rPr>
-        <w:t>About Unilever Rebrand</w:t>
+        <w:t xml:space="preserve">About Client </w:t>
+      </w:r>
+      <w:r>
+        <w:rPr>
+          <w:rFonts w:asciiTheme="minorHAnsi" w:hAnsiTheme="minorHAnsi"/>
+          <w:b/>
+          <w:color w:val="000000"/>
+          <w:sz w:val="22"/>
+          <w:szCs w:val="22"/>
+        </w:rPr>
+        <w:t>Rebrand</w:t>
       </w:r>
     </w:p>
     <w:p>
@@ -1798,7 +1597,17 @@
           <w:sz w:val="22"/>
           <w:szCs w:val="22"/>
         </w:rPr>
-        <w:t xml:space="preserve">Unilever </w:t>
+        <w:t>Confidential</w:t>
+      </w:r>
+      <w:r>
+        <w:rPr>
+          <w:rFonts w:asciiTheme="minorHAnsi" w:hAnsiTheme="minorHAnsi"/>
+          <w:b/>
+          <w:color w:val="000000"/>
+          <w:sz w:val="22"/>
+          <w:szCs w:val="22"/>
+        </w:rPr>
+        <w:t xml:space="preserve"> </w:t>
       </w:r>
     </w:p>
     <w:p>
@@ -2311,7 +2120,23 @@
           <w:sz w:val="22"/>
           <w:szCs w:val="22"/>
         </w:rPr>
-        <w:t>As the project names says it a website for about Unilever.</w:t>
+        <w:t xml:space="preserve">As the project names says it a website for about </w:t>
+      </w:r>
+      <w:r>
+        <w:rPr>
+          <w:rFonts w:asciiTheme="minorHAnsi" w:hAnsiTheme="minorHAnsi"/>
+          <w:sz w:val="22"/>
+          <w:szCs w:val="22"/>
+        </w:rPr>
+        <w:t>our client</w:t>
+      </w:r>
+      <w:r>
+        <w:rPr>
+          <w:rFonts w:asciiTheme="minorHAnsi" w:hAnsiTheme="minorHAnsi"/>
+          <w:sz w:val="22"/>
+          <w:szCs w:val="22"/>
+        </w:rPr>
+        <w:t>.</w:t>
       </w:r>
       <w:r>
         <w:rPr>
@@ -2525,7 +2350,7 @@
           <w:sz w:val="22"/>
           <w:szCs w:val="22"/>
         </w:rPr>
-        <w:t>I have found that OOTB webpart are not align with our custom webpart for 100% resolution and for 150% resolution, so I have implemented a fix for that.</w:t>
+        <w:t>I have investigated and found that OOTB webpart are not align with our custom webpart for 100% resolution and for 150% resolution, so I have implemented a fix for that.</w:t>
       </w:r>
     </w:p>
     <w:p>
@@ -2624,7 +2449,27 @@
           <w:sz w:val="22"/>
           <w:szCs w:val="22"/>
         </w:rPr>
-        <w:t xml:space="preserve">Created various other webparts like which are fully customizable via property pane or from SPFx list </w:t>
+        <w:t xml:space="preserve">Created various other webparts like which are fully customizable via property pane or from SPFx </w:t>
+      </w:r>
+      <w:proofErr w:type="gramStart"/>
+      <w:r>
+        <w:rPr>
+          <w:rFonts w:asciiTheme="minorHAnsi" w:hAnsiTheme="minorHAnsi"/>
+          <w:color w:val="000000"/>
+          <w:sz w:val="22"/>
+          <w:szCs w:val="22"/>
+        </w:rPr>
+        <w:t>list</w:t>
+      </w:r>
+      <w:proofErr w:type="gramEnd"/>
+      <w:r>
+        <w:rPr>
+          <w:rFonts w:asciiTheme="minorHAnsi" w:hAnsiTheme="minorHAnsi"/>
+          <w:color w:val="000000"/>
+          <w:sz w:val="22"/>
+          <w:szCs w:val="22"/>
+        </w:rPr>
+        <w:t xml:space="preserve"> </w:t>
       </w:r>
     </w:p>
     <w:p>
@@ -2692,7 +2537,6 @@
           <w:szCs w:val="22"/>
           <w:u w:val="single"/>
         </w:rPr>
-        <w:lastRenderedPageBreak/>
         <w:t>Project-</w:t>
       </w:r>
       <w:r>
@@ -2703,7 +2547,7 @@
           <w:szCs w:val="22"/>
           <w:u w:val="single"/>
         </w:rPr>
-        <w:t>4</w:t>
+        <w:t>5</w:t>
       </w:r>
     </w:p>
     <w:p>
@@ -2846,7 +2690,7 @@
           <w:sz w:val="22"/>
           <w:szCs w:val="22"/>
         </w:rPr>
-        <w:t xml:space="preserve">Unilever </w:t>
+        <w:t>Confidential</w:t>
       </w:r>
     </w:p>
     <w:p>
@@ -3317,7 +3161,7 @@
           <w:sz w:val="22"/>
           <w:szCs w:val="22"/>
         </w:rPr>
-        <w:t xml:space="preserve"> Unilever News Center, we are displaying Unilever </w:t>
+        <w:t xml:space="preserve"> News Center, we are displaying </w:t>
       </w:r>
       <w:r>
         <w:rPr>
@@ -3353,7 +3197,7 @@
           <w:sz w:val="22"/>
           <w:szCs w:val="22"/>
         </w:rPr>
-        <w:t xml:space="preserve"> main section which contains Unilever news summary </w:t>
+        <w:t xml:space="preserve"> main section which contains news summary </w:t>
       </w:r>
       <w:r>
         <w:rPr>
@@ -3442,7 +3286,7 @@
           <w:sz w:val="22"/>
           <w:szCs w:val="22"/>
         </w:rPr>
-        <w:t>we</w:t>
+        <w:t>this</w:t>
       </w:r>
       <w:r>
         <w:rPr>
@@ -3619,7 +3463,27 @@
           <w:sz w:val="22"/>
           <w:szCs w:val="22"/>
         </w:rPr>
-        <w:t xml:space="preserve">Created a news carousel and Video news element on home page </w:t>
+        <w:t xml:space="preserve">Created a news carousel and Video news element on home </w:t>
+      </w:r>
+      <w:proofErr w:type="gramStart"/>
+      <w:r>
+        <w:rPr>
+          <w:rFonts w:asciiTheme="minorHAnsi" w:hAnsiTheme="minorHAnsi"/>
+          <w:bCs/>
+          <w:sz w:val="22"/>
+          <w:szCs w:val="22"/>
+        </w:rPr>
+        <w:t>page</w:t>
+      </w:r>
+      <w:proofErr w:type="gramEnd"/>
+      <w:r>
+        <w:rPr>
+          <w:rFonts w:asciiTheme="minorHAnsi" w:hAnsiTheme="minorHAnsi"/>
+          <w:bCs/>
+          <w:sz w:val="22"/>
+          <w:szCs w:val="22"/>
+        </w:rPr>
+        <w:t xml:space="preserve"> </w:t>
       </w:r>
     </w:p>
     <w:p>
@@ -3643,7 +3507,27 @@
           <w:sz w:val="22"/>
           <w:szCs w:val="22"/>
         </w:rPr>
-        <w:t xml:space="preserve">Implemented filter news functionality </w:t>
+        <w:t xml:space="preserve">Implemented filter news </w:t>
+      </w:r>
+      <w:proofErr w:type="gramStart"/>
+      <w:r>
+        <w:rPr>
+          <w:rFonts w:asciiTheme="minorHAnsi" w:hAnsiTheme="minorHAnsi"/>
+          <w:bCs/>
+          <w:sz w:val="22"/>
+          <w:szCs w:val="22"/>
+        </w:rPr>
+        <w:t>functionality</w:t>
+      </w:r>
+      <w:proofErr w:type="gramEnd"/>
+      <w:r>
+        <w:rPr>
+          <w:rFonts w:asciiTheme="minorHAnsi" w:hAnsiTheme="minorHAnsi"/>
+          <w:bCs/>
+          <w:sz w:val="22"/>
+          <w:szCs w:val="22"/>
+        </w:rPr>
+        <w:t xml:space="preserve"> </w:t>
       </w:r>
     </w:p>
     <w:p>
@@ -3667,7 +3551,27 @@
           <w:sz w:val="22"/>
           <w:szCs w:val="22"/>
         </w:rPr>
-        <w:t xml:space="preserve">Created banner component for news article page </w:t>
+        <w:t xml:space="preserve">Created banner component for news article </w:t>
+      </w:r>
+      <w:proofErr w:type="gramStart"/>
+      <w:r>
+        <w:rPr>
+          <w:rFonts w:asciiTheme="minorHAnsi" w:hAnsiTheme="minorHAnsi"/>
+          <w:bCs/>
+          <w:sz w:val="22"/>
+          <w:szCs w:val="22"/>
+        </w:rPr>
+        <w:t>page</w:t>
+      </w:r>
+      <w:proofErr w:type="gramEnd"/>
+      <w:r>
+        <w:rPr>
+          <w:rFonts w:asciiTheme="minorHAnsi" w:hAnsiTheme="minorHAnsi"/>
+          <w:bCs/>
+          <w:sz w:val="22"/>
+          <w:szCs w:val="22"/>
+        </w:rPr>
+        <w:t xml:space="preserve"> </w:t>
       </w:r>
     </w:p>
     <w:p>
@@ -3691,17 +3595,28 @@
           <w:sz w:val="22"/>
           <w:szCs w:val="22"/>
         </w:rPr>
-        <w:t>Take care of responsive ness by adding mixin for different screen size</w:t>
-      </w:r>
-    </w:p>
-    <w:p>
-      <w:pPr>
+        <w:t xml:space="preserve">Take care of responsive ness by adding mixin for different screen </w:t>
+      </w:r>
+      <w:proofErr w:type="gramStart"/>
+      <w:r>
         <w:rPr>
           <w:rFonts w:asciiTheme="minorHAnsi" w:hAnsiTheme="minorHAnsi"/>
           <w:bCs/>
           <w:sz w:val="22"/>
           <w:szCs w:val="22"/>
         </w:rPr>
+        <w:t>size</w:t>
+      </w:r>
+      <w:proofErr w:type="gramEnd"/>
+    </w:p>
+    <w:p>
+      <w:pPr>
+        <w:rPr>
+          <w:rFonts w:asciiTheme="minorHAnsi" w:hAnsiTheme="minorHAnsi"/>
+          <w:bCs/>
+          <w:sz w:val="22"/>
+          <w:szCs w:val="22"/>
+        </w:rPr>
       </w:pPr>
     </w:p>
     <w:p>
@@ -3732,7 +3647,7 @@
           <w:szCs w:val="22"/>
           <w:u w:val="single"/>
         </w:rPr>
-        <w:t>3</w:t>
+        <w:t>4</w:t>
       </w:r>
     </w:p>
     <w:p>
@@ -3885,7 +3800,7 @@
           <w:sz w:val="22"/>
           <w:szCs w:val="22"/>
         </w:rPr>
-        <w:t xml:space="preserve">Unilever </w:t>
+        <w:t>Confidential</w:t>
       </w:r>
     </w:p>
     <w:p>
@@ -4399,7 +4314,35 @@
           <w:szCs w:val="22"/>
           <w:lang w:val="en-GB" w:eastAsia="en-GB"/>
         </w:rPr>
-        <w:t xml:space="preserve">This was a policy documentation project for Unilever where admin can add a new policy, modify an existing policy delete and old policy. Deleted policy will be reflected in archived folder and non-admin user can search various company policy. It was and all browser responsive application. </w:t>
+        <w:t xml:space="preserve">This was a policy documentation project for </w:t>
+      </w:r>
+      <w:r>
+        <w:rPr>
+          <w:rFonts w:asciiTheme="minorHAnsi" w:hAnsiTheme="minorHAnsi" w:cs="Arial"/>
+          <w:sz w:val="22"/>
+          <w:szCs w:val="22"/>
+          <w:lang w:val="en-GB" w:eastAsia="en-GB"/>
+        </w:rPr>
+        <w:t xml:space="preserve">Client </w:t>
+      </w:r>
+      <w:r>
+        <w:rPr>
+          <w:rFonts w:asciiTheme="minorHAnsi" w:hAnsiTheme="minorHAnsi" w:cs="Arial"/>
+          <w:sz w:val="22"/>
+          <w:szCs w:val="22"/>
+          <w:lang w:val="en-GB" w:eastAsia="en-GB"/>
+        </w:rPr>
+        <w:t xml:space="preserve">where admin can add a new policy, modify an existing policy delete and old policy. Deleted policy will be reflected in archived </w:t>
+      </w:r>
+      <w:r>
+        <w:rPr>
+          <w:rFonts w:asciiTheme="minorHAnsi" w:hAnsiTheme="minorHAnsi" w:cs="Arial"/>
+          <w:sz w:val="22"/>
+          <w:szCs w:val="22"/>
+          <w:lang w:val="en-GB" w:eastAsia="en-GB"/>
+        </w:rPr>
+        <w:lastRenderedPageBreak/>
+        <w:t xml:space="preserve">folder and non-admin user can search various company policy. It was and all browser responsive application. </w:t>
       </w:r>
     </w:p>
     <w:p>
@@ -4581,7 +4524,27 @@
           <w:sz w:val="22"/>
           <w:szCs w:val="22"/>
         </w:rPr>
-        <w:t xml:space="preserve">quill editor named react quill editor and customized it according to project need </w:t>
+        <w:t xml:space="preserve">quill editor named react quill editor and customized it according to project </w:t>
+      </w:r>
+      <w:proofErr w:type="gramStart"/>
+      <w:r>
+        <w:rPr>
+          <w:rFonts w:asciiTheme="minorHAnsi" w:hAnsiTheme="minorHAnsi"/>
+          <w:color w:val="000000"/>
+          <w:sz w:val="22"/>
+          <w:szCs w:val="22"/>
+        </w:rPr>
+        <w:t>need</w:t>
+      </w:r>
+      <w:proofErr w:type="gramEnd"/>
+      <w:r>
+        <w:rPr>
+          <w:rFonts w:asciiTheme="minorHAnsi" w:hAnsiTheme="minorHAnsi"/>
+          <w:color w:val="000000"/>
+          <w:sz w:val="22"/>
+          <w:szCs w:val="22"/>
+        </w:rPr>
+        <w:t xml:space="preserve"> </w:t>
       </w:r>
     </w:p>
     <w:p>
@@ -4613,7 +4576,27 @@
           <w:sz w:val="22"/>
           <w:szCs w:val="22"/>
         </w:rPr>
-        <w:t xml:space="preserve">Attend various client calls in order to get clear understanding of client requirement </w:t>
+        <w:t xml:space="preserve">Attend various client calls in order to get clear understanding of client </w:t>
+      </w:r>
+      <w:proofErr w:type="gramStart"/>
+      <w:r>
+        <w:rPr>
+          <w:rFonts w:asciiTheme="minorHAnsi" w:hAnsiTheme="minorHAnsi"/>
+          <w:color w:val="000000"/>
+          <w:sz w:val="22"/>
+          <w:szCs w:val="22"/>
+        </w:rPr>
+        <w:t>requirement</w:t>
+      </w:r>
+      <w:proofErr w:type="gramEnd"/>
+      <w:r>
+        <w:rPr>
+          <w:rFonts w:asciiTheme="minorHAnsi" w:hAnsiTheme="minorHAnsi"/>
+          <w:color w:val="000000"/>
+          <w:sz w:val="22"/>
+          <w:szCs w:val="22"/>
+        </w:rPr>
+        <w:t xml:space="preserve"> </w:t>
       </w:r>
     </w:p>
     <w:p>
@@ -4650,85 +4633,253 @@
     </w:p>
     <w:p>
       <w:pPr>
+        <w:rPr>
+          <w:rFonts w:asciiTheme="minorHAnsi" w:hAnsiTheme="minorHAnsi"/>
+          <w:bCs/>
+          <w:sz w:val="22"/>
+          <w:szCs w:val="22"/>
+        </w:rPr>
+      </w:pPr>
+    </w:p>
+    <w:p>
+      <w:pPr>
+        <w:rPr>
+          <w:rFonts w:asciiTheme="minorHAnsi" w:hAnsiTheme="minorHAnsi"/>
+          <w:b/>
+          <w:sz w:val="22"/>
+          <w:szCs w:val="22"/>
+          <w:u w:val="single"/>
+        </w:rPr>
+      </w:pPr>
+    </w:p>
+    <w:p>
+      <w:pPr>
+        <w:rPr>
+          <w:rFonts w:asciiTheme="minorHAnsi" w:hAnsiTheme="minorHAnsi"/>
+          <w:b/>
+          <w:sz w:val="22"/>
+          <w:szCs w:val="22"/>
+          <w:u w:val="single"/>
+        </w:rPr>
+      </w:pPr>
+    </w:p>
+    <w:p>
+      <w:pPr>
+        <w:rPr>
+          <w:rFonts w:asciiTheme="minorHAnsi" w:hAnsiTheme="minorHAnsi"/>
+          <w:b/>
+          <w:sz w:val="22"/>
+          <w:szCs w:val="22"/>
+          <w:u w:val="single"/>
+        </w:rPr>
+      </w:pPr>
+    </w:p>
+    <w:p>
+      <w:pPr>
+        <w:rPr>
+          <w:rFonts w:asciiTheme="minorHAnsi" w:hAnsiTheme="minorHAnsi"/>
+          <w:b/>
+          <w:sz w:val="22"/>
+          <w:szCs w:val="22"/>
+          <w:u w:val="single"/>
+        </w:rPr>
+      </w:pPr>
+    </w:p>
+    <w:p>
+      <w:pPr>
+        <w:rPr>
+          <w:rFonts w:asciiTheme="minorHAnsi" w:hAnsiTheme="minorHAnsi"/>
+          <w:b/>
+          <w:sz w:val="22"/>
+          <w:szCs w:val="22"/>
+          <w:u w:val="single"/>
+        </w:rPr>
+      </w:pPr>
+      <w:r>
+        <w:rPr>
+          <w:rFonts w:asciiTheme="minorHAnsi" w:hAnsiTheme="minorHAnsi"/>
+          <w:b/>
+          <w:sz w:val="22"/>
+          <w:szCs w:val="22"/>
+          <w:u w:val="single"/>
+        </w:rPr>
+        <w:t>Project-</w:t>
+      </w:r>
+      <w:r>
+        <w:rPr>
+          <w:rFonts w:asciiTheme="minorHAnsi" w:hAnsiTheme="minorHAnsi"/>
+          <w:b/>
+          <w:sz w:val="22"/>
+          <w:szCs w:val="22"/>
+          <w:u w:val="single"/>
+        </w:rPr>
+        <w:t>3</w:t>
+      </w:r>
+    </w:p>
+    <w:p>
+      <w:pPr>
+        <w:rPr>
+          <w:rFonts w:asciiTheme="minorHAnsi" w:hAnsiTheme="minorHAnsi"/>
+          <w:sz w:val="22"/>
+          <w:szCs w:val="22"/>
+          <w:u w:val="single"/>
+        </w:rPr>
+      </w:pPr>
+    </w:p>
+    <w:p>
+      <w:pPr>
+        <w:rPr>
+          <w:rFonts w:asciiTheme="minorHAnsi" w:hAnsiTheme="minorHAnsi"/>
+          <w:sz w:val="22"/>
+          <w:szCs w:val="22"/>
+          <w:u w:val="single"/>
+        </w:rPr>
+      </w:pPr>
+      <w:r>
+        <w:rPr>
+          <w:rFonts w:asciiTheme="minorHAnsi" w:hAnsiTheme="minorHAnsi"/>
+          <w:b/>
+          <w:color w:val="000000"/>
+          <w:sz w:val="22"/>
+          <w:szCs w:val="22"/>
+        </w:rPr>
+        <w:t>TITLE</w:t>
+      </w:r>
+      <w:r>
+        <w:rPr>
+          <w:rFonts w:asciiTheme="minorHAnsi" w:hAnsiTheme="minorHAnsi"/>
+          <w:b/>
+          <w:color w:val="993300"/>
+          <w:sz w:val="22"/>
+          <w:szCs w:val="22"/>
+        </w:rPr>
+        <w:tab/>
+        <w:t xml:space="preserve">           </w:t>
+      </w:r>
+      <w:r>
+        <w:rPr>
+          <w:rFonts w:asciiTheme="minorHAnsi" w:hAnsiTheme="minorHAnsi"/>
+          <w:b/>
+          <w:color w:val="993300"/>
+          <w:sz w:val="22"/>
+          <w:szCs w:val="22"/>
+        </w:rPr>
+        <w:tab/>
+      </w:r>
+      <w:r>
+        <w:rPr>
+          <w:rFonts w:asciiTheme="minorHAnsi" w:hAnsiTheme="minorHAnsi"/>
+          <w:b/>
+          <w:color w:val="993300"/>
+          <w:sz w:val="22"/>
+          <w:szCs w:val="22"/>
+        </w:rPr>
+        <w:tab/>
+      </w:r>
+      <w:r>
+        <w:rPr>
+          <w:rFonts w:asciiTheme="minorHAnsi" w:hAnsiTheme="minorHAnsi"/>
+          <w:b/>
+          <w:color w:val="993300"/>
+          <w:sz w:val="22"/>
+          <w:szCs w:val="22"/>
+        </w:rPr>
+        <w:tab/>
+        <w:t>:</w:t>
+      </w:r>
+      <w:r>
+        <w:rPr>
+          <w:rFonts w:asciiTheme="minorHAnsi" w:hAnsiTheme="minorHAnsi"/>
+          <w:b/>
+          <w:color w:val="000000"/>
+          <w:sz w:val="22"/>
+          <w:szCs w:val="22"/>
+        </w:rPr>
+        <w:t xml:space="preserve"> </w:t>
+      </w:r>
+      <w:r>
+        <w:rPr>
+          <w:rFonts w:asciiTheme="minorHAnsi" w:hAnsiTheme="minorHAnsi"/>
+          <w:b/>
+          <w:color w:val="000000"/>
+          <w:sz w:val="22"/>
+          <w:szCs w:val="22"/>
+        </w:rPr>
+        <w:t xml:space="preserve">GOLD (GCAD Online documentation) </w:t>
+      </w:r>
+    </w:p>
+    <w:p>
+      <w:pPr>
+        <w:rPr>
+          <w:rFonts w:asciiTheme="minorHAnsi" w:hAnsiTheme="minorHAnsi"/>
+          <w:color w:val="000000"/>
+          <w:sz w:val="22"/>
+          <w:szCs w:val="22"/>
+        </w:rPr>
+      </w:pPr>
+      <w:r>
+        <w:rPr>
+          <w:rFonts w:asciiTheme="minorHAnsi" w:hAnsiTheme="minorHAnsi"/>
+          <w:b/>
+          <w:color w:val="000000"/>
+          <w:sz w:val="22"/>
+          <w:szCs w:val="22"/>
+        </w:rPr>
+        <w:t xml:space="preserve">CLIENT                </w:t>
+      </w:r>
+      <w:r>
+        <w:rPr>
+          <w:rFonts w:asciiTheme="minorHAnsi" w:hAnsiTheme="minorHAnsi"/>
+          <w:b/>
+          <w:color w:val="000000"/>
+          <w:sz w:val="22"/>
+          <w:szCs w:val="22"/>
+        </w:rPr>
+        <w:tab/>
+      </w:r>
+      <w:r>
+        <w:rPr>
+          <w:rFonts w:asciiTheme="minorHAnsi" w:hAnsiTheme="minorHAnsi"/>
+          <w:b/>
+          <w:color w:val="000000"/>
+          <w:sz w:val="22"/>
+          <w:szCs w:val="22"/>
+        </w:rPr>
+        <w:tab/>
+        <w:t xml:space="preserve">: </w:t>
+      </w:r>
+      <w:r>
+        <w:rPr>
+          <w:rFonts w:asciiTheme="minorHAnsi" w:hAnsiTheme="minorHAnsi"/>
+          <w:b/>
+          <w:color w:val="000000"/>
+          <w:sz w:val="22"/>
+          <w:szCs w:val="22"/>
+        </w:rPr>
+        <w:t>Confidential</w:t>
+      </w:r>
+    </w:p>
+    <w:p>
+      <w:pPr>
         <w:tabs>
           <w:tab w:val="left" w:pos="360"/>
         </w:tabs>
         <w:rPr>
           <w:rFonts w:asciiTheme="minorHAnsi" w:hAnsiTheme="minorHAnsi"/>
-          <w:b/>
-          <w:color w:val="000000"/>
-          <w:sz w:val="22"/>
-          <w:szCs w:val="22"/>
-        </w:rPr>
-      </w:pPr>
-    </w:p>
-    <w:p>
-      <w:pPr>
-        <w:pBdr>
-          <w:top w:val="nil"/>
-          <w:left w:val="nil"/>
-          <w:bottom w:val="nil"/>
-          <w:right w:val="nil"/>
-          <w:between w:val="nil"/>
-        </w:pBdr>
-        <w:jc w:val="both"/>
-        <w:rPr>
-          <w:rFonts w:asciiTheme="minorHAnsi" w:hAnsiTheme="minorHAnsi"/>
-          <w:color w:val="000000"/>
-          <w:sz w:val="22"/>
-          <w:szCs w:val="22"/>
-        </w:rPr>
-      </w:pPr>
-    </w:p>
-    <w:p>
-      <w:pPr>
-        <w:rPr>
-          <w:rFonts w:asciiTheme="minorHAnsi" w:hAnsiTheme="minorHAnsi"/>
-          <w:b/>
-          <w:sz w:val="22"/>
-          <w:szCs w:val="22"/>
-          <w:u w:val="single"/>
-        </w:rPr>
-      </w:pPr>
-      <w:r>
-        <w:rPr>
-          <w:rFonts w:asciiTheme="minorHAnsi" w:hAnsiTheme="minorHAnsi"/>
-          <w:b/>
-          <w:sz w:val="22"/>
-          <w:szCs w:val="22"/>
-          <w:u w:val="single"/>
-        </w:rPr>
-        <w:t>Project-2</w:t>
-      </w:r>
-    </w:p>
-    <w:p>
-      <w:pPr>
-        <w:rPr>
-          <w:rFonts w:asciiTheme="minorHAnsi" w:hAnsiTheme="minorHAnsi"/>
-          <w:sz w:val="22"/>
-          <w:szCs w:val="22"/>
-          <w:u w:val="single"/>
-        </w:rPr>
-      </w:pPr>
-    </w:p>
-    <w:p>
-      <w:pPr>
-        <w:rPr>
-          <w:rFonts w:asciiTheme="minorHAnsi" w:hAnsiTheme="minorHAnsi"/>
-          <w:sz w:val="22"/>
-          <w:szCs w:val="22"/>
-          <w:u w:val="single"/>
-        </w:rPr>
-      </w:pPr>
-      <w:r>
-        <w:rPr>
-          <w:rFonts w:asciiTheme="minorHAnsi" w:hAnsiTheme="minorHAnsi"/>
-          <w:b/>
-          <w:color w:val="000000"/>
-          <w:sz w:val="22"/>
-          <w:szCs w:val="22"/>
-        </w:rPr>
-        <w:t>TITLE</w:t>
+          <w:color w:val="000000"/>
+          <w:sz w:val="22"/>
+          <w:szCs w:val="22"/>
+        </w:rPr>
+      </w:pPr>
+      <w:r>
+        <w:rPr>
+          <w:rFonts w:asciiTheme="minorHAnsi" w:hAnsiTheme="minorHAnsi"/>
+          <w:b/>
+          <w:color w:val="000000"/>
+          <w:sz w:val="22"/>
+          <w:szCs w:val="22"/>
+        </w:rPr>
+        <w:t>DURATION</w:t>
       </w:r>
       <w:r>
         <w:rPr>
@@ -4739,7 +4890,6 @@
           <w:szCs w:val="22"/>
         </w:rPr>
         <w:tab/>
-        <w:t xml:space="preserve">           </w:t>
       </w:r>
       <w:r>
         <w:rPr>
@@ -4760,16 +4910,6 @@
           <w:szCs w:val="22"/>
         </w:rPr>
         <w:tab/>
-      </w:r>
-      <w:r>
-        <w:rPr>
-          <w:rFonts w:asciiTheme="minorHAnsi" w:hAnsiTheme="minorHAnsi"/>
-          <w:b/>
-          <w:color w:val="993300"/>
-          <w:sz w:val="22"/>
-          <w:szCs w:val="22"/>
-        </w:rPr>
-        <w:tab/>
         <w:t>:</w:t>
       </w:r>
       <w:r>
@@ -4785,73 +4925,29 @@
       <w:r>
         <w:rPr>
           <w:rFonts w:asciiTheme="minorHAnsi" w:hAnsiTheme="minorHAnsi"/>
-          <w:b/>
-          <w:color w:val="000000"/>
-          <w:sz w:val="22"/>
-          <w:szCs w:val="22"/>
-        </w:rPr>
-        <w:t xml:space="preserve">AIG MN Express </w:t>
-      </w:r>
-      <w:r>
-        <w:rPr>
-          <w:rFonts w:asciiTheme="minorHAnsi" w:hAnsiTheme="minorHAnsi"/>
-          <w:b/>
-          <w:color w:val="000000"/>
-          <w:sz w:val="22"/>
-          <w:szCs w:val="22"/>
-        </w:rPr>
-        <w:t>migration</w:t>
-      </w:r>
-    </w:p>
-    <w:p>
-      <w:pPr>
-        <w:rPr>
-          <w:rFonts w:asciiTheme="minorHAnsi" w:hAnsiTheme="minorHAnsi"/>
-          <w:color w:val="000000"/>
-          <w:sz w:val="22"/>
-          <w:szCs w:val="22"/>
-        </w:rPr>
-      </w:pPr>
-      <w:r>
-        <w:rPr>
-          <w:rFonts w:asciiTheme="minorHAnsi" w:hAnsiTheme="minorHAnsi"/>
-          <w:b/>
-          <w:color w:val="000000"/>
-          <w:sz w:val="22"/>
-          <w:szCs w:val="22"/>
-        </w:rPr>
-        <w:t xml:space="preserve">CLIENT                </w:t>
-      </w:r>
-      <w:r>
-        <w:rPr>
-          <w:rFonts w:asciiTheme="minorHAnsi" w:hAnsiTheme="minorHAnsi"/>
-          <w:b/>
-          <w:color w:val="000000"/>
-          <w:sz w:val="22"/>
-          <w:szCs w:val="22"/>
-        </w:rPr>
-        <w:tab/>
-      </w:r>
-      <w:r>
-        <w:rPr>
-          <w:rFonts w:asciiTheme="minorHAnsi" w:hAnsiTheme="minorHAnsi"/>
-          <w:b/>
-          <w:color w:val="000000"/>
-          <w:sz w:val="22"/>
-          <w:szCs w:val="22"/>
-        </w:rPr>
-        <w:tab/>
-        <w:t xml:space="preserve">: </w:t>
-      </w:r>
-      <w:r>
-        <w:rPr>
-          <w:rFonts w:asciiTheme="minorHAnsi" w:hAnsiTheme="minorHAnsi"/>
-          <w:b/>
-          <w:color w:val="000000"/>
-          <w:sz w:val="22"/>
-          <w:szCs w:val="22"/>
-        </w:rPr>
-        <w:t xml:space="preserve">DELTA AIRLINES </w:t>
+          <w:color w:val="000000"/>
+          <w:sz w:val="22"/>
+          <w:szCs w:val="22"/>
+        </w:rPr>
+        <w:t>Jan 2020</w:t>
+      </w:r>
+      <w:r>
+        <w:rPr>
+          <w:rFonts w:asciiTheme="minorHAnsi" w:hAnsiTheme="minorHAnsi"/>
+          <w:color w:val="000000"/>
+          <w:sz w:val="22"/>
+          <w:szCs w:val="22"/>
+        </w:rPr>
+        <w:t xml:space="preserve"> to </w:t>
+      </w:r>
+      <w:r>
+        <w:rPr>
+          <w:rFonts w:asciiTheme="minorHAnsi" w:hAnsiTheme="minorHAnsi"/>
+          <w:color w:val="000000"/>
+          <w:sz w:val="22"/>
+          <w:szCs w:val="22"/>
+        </w:rPr>
+        <w:t>May 2020</w:t>
       </w:r>
     </w:p>
     <w:p>
@@ -4874,7 +4970,7 @@
           <w:sz w:val="22"/>
           <w:szCs w:val="22"/>
         </w:rPr>
-        <w:t>DURATION</w:t>
+        <w:t>TEAM SIZE</w:t>
       </w:r>
       <w:r>
         <w:rPr>
@@ -4884,7 +4980,7 @@
           <w:sz w:val="22"/>
           <w:szCs w:val="22"/>
         </w:rPr>
-        <w:tab/>
+        <w:t xml:space="preserve">          </w:t>
       </w:r>
       <w:r>
         <w:rPr>
@@ -4924,25 +5020,7 @@
           <w:sz w:val="22"/>
           <w:szCs w:val="22"/>
         </w:rPr>
-        <w:t>Aug 2019</w:t>
-      </w:r>
-      <w:r>
-        <w:rPr>
-          <w:rFonts w:asciiTheme="minorHAnsi" w:hAnsiTheme="minorHAnsi"/>
-          <w:color w:val="000000"/>
-          <w:sz w:val="22"/>
-          <w:szCs w:val="22"/>
-        </w:rPr>
-        <w:t xml:space="preserve"> to </w:t>
-      </w:r>
-      <w:r>
-        <w:rPr>
-          <w:rFonts w:asciiTheme="minorHAnsi" w:hAnsiTheme="minorHAnsi"/>
-          <w:color w:val="000000"/>
-          <w:sz w:val="22"/>
-          <w:szCs w:val="22"/>
-        </w:rPr>
-        <w:t>Sept 2019</w:t>
+        <w:t>3</w:t>
       </w:r>
     </w:p>
     <w:p>
@@ -4965,7 +5043,7 @@
           <w:sz w:val="22"/>
           <w:szCs w:val="22"/>
         </w:rPr>
-        <w:t>TEAM SIZE</w:t>
+        <w:t xml:space="preserve"> ROLE</w:t>
       </w:r>
       <w:r>
         <w:rPr>
@@ -4975,6 +5053,7 @@
           <w:sz w:val="22"/>
           <w:szCs w:val="22"/>
         </w:rPr>
+        <w:tab/>
         <w:t xml:space="preserve">          </w:t>
       </w:r>
       <w:r>
@@ -4986,6 +5065,7 @@
           <w:szCs w:val="22"/>
         </w:rPr>
         <w:tab/>
+        <w:t xml:space="preserve"> </w:t>
       </w:r>
       <w:r>
         <w:rPr>
@@ -4996,6 +5076,16 @@
           <w:szCs w:val="22"/>
         </w:rPr>
         <w:tab/>
+      </w:r>
+      <w:r>
+        <w:rPr>
+          <w:rFonts w:asciiTheme="minorHAnsi" w:hAnsiTheme="minorHAnsi"/>
+          <w:b/>
+          <w:color w:val="993300"/>
+          <w:sz w:val="22"/>
+          <w:szCs w:val="22"/>
+        </w:rPr>
+        <w:tab/>
         <w:t>:</w:t>
       </w:r>
       <w:r>
@@ -5011,97 +5101,12 @@
       <w:r>
         <w:rPr>
           <w:rFonts w:asciiTheme="minorHAnsi" w:hAnsiTheme="minorHAnsi"/>
-          <w:color w:val="000000"/>
-          <w:sz w:val="22"/>
-          <w:szCs w:val="22"/>
-        </w:rPr>
-        <w:t>5</w:t>
-      </w:r>
-    </w:p>
-    <w:p>
-      <w:pPr>
-        <w:tabs>
-          <w:tab w:val="left" w:pos="360"/>
-        </w:tabs>
-        <w:rPr>
-          <w:rFonts w:asciiTheme="minorHAnsi" w:hAnsiTheme="minorHAnsi"/>
-          <w:color w:val="000000"/>
-          <w:sz w:val="22"/>
-          <w:szCs w:val="22"/>
-        </w:rPr>
-      </w:pPr>
-      <w:r>
-        <w:rPr>
-          <w:rFonts w:asciiTheme="minorHAnsi" w:hAnsiTheme="minorHAnsi"/>
-          <w:b/>
-          <w:color w:val="000000"/>
-          <w:sz w:val="22"/>
-          <w:szCs w:val="22"/>
-        </w:rPr>
-        <w:t xml:space="preserve"> ROLE</w:t>
-      </w:r>
-      <w:r>
-        <w:rPr>
-          <w:rFonts w:asciiTheme="minorHAnsi" w:hAnsiTheme="minorHAnsi"/>
-          <w:b/>
-          <w:color w:val="993300"/>
-          <w:sz w:val="22"/>
-          <w:szCs w:val="22"/>
-        </w:rPr>
-        <w:tab/>
-        <w:t xml:space="preserve">          </w:t>
-      </w:r>
-      <w:r>
-        <w:rPr>
-          <w:rFonts w:asciiTheme="minorHAnsi" w:hAnsiTheme="minorHAnsi"/>
-          <w:b/>
-          <w:color w:val="993300"/>
-          <w:sz w:val="22"/>
-          <w:szCs w:val="22"/>
-        </w:rPr>
-        <w:tab/>
-        <w:t xml:space="preserve"> </w:t>
-      </w:r>
-      <w:r>
-        <w:rPr>
-          <w:rFonts w:asciiTheme="minorHAnsi" w:hAnsiTheme="minorHAnsi"/>
-          <w:b/>
-          <w:color w:val="993300"/>
-          <w:sz w:val="22"/>
-          <w:szCs w:val="22"/>
-        </w:rPr>
-        <w:tab/>
-      </w:r>
-      <w:r>
-        <w:rPr>
-          <w:rFonts w:asciiTheme="minorHAnsi" w:hAnsiTheme="minorHAnsi"/>
-          <w:b/>
-          <w:color w:val="993300"/>
-          <w:sz w:val="22"/>
-          <w:szCs w:val="22"/>
-        </w:rPr>
-        <w:tab/>
-        <w:t>:</w:t>
-      </w:r>
-      <w:r>
-        <w:rPr>
-          <w:rFonts w:asciiTheme="minorHAnsi" w:hAnsiTheme="minorHAnsi"/>
-          <w:b/>
-          <w:color w:val="000000"/>
-          <w:sz w:val="22"/>
-          <w:szCs w:val="22"/>
-        </w:rPr>
-        <w:t xml:space="preserve"> </w:t>
-      </w:r>
-      <w:r>
-        <w:rPr>
-          <w:rFonts w:asciiTheme="minorHAnsi" w:hAnsiTheme="minorHAnsi"/>
-          <w:b/>
-          <w:color w:val="000000"/>
-          <w:sz w:val="22"/>
-          <w:szCs w:val="22"/>
-        </w:rPr>
-        <w:t>Angular Developer</w:t>
+          <w:b/>
+          <w:color w:val="000000"/>
+          <w:sz w:val="22"/>
+          <w:szCs w:val="22"/>
+        </w:rPr>
+        <w:t xml:space="preserve"> React Developer</w:t>
       </w:r>
     </w:p>
     <w:p>
@@ -5112,6 +5117,7 @@
         <w:ind w:left="2880" w:hanging="2880"/>
         <w:rPr>
           <w:rFonts w:asciiTheme="minorHAnsi" w:hAnsiTheme="minorHAnsi"/>
+          <w:bCs/>
           <w:color w:val="000000"/>
           <w:sz w:val="22"/>
           <w:szCs w:val="22"/>
@@ -5146,7 +5152,7 @@
           <w:sz w:val="22"/>
           <w:szCs w:val="22"/>
         </w:rPr>
-        <w:t>Angular 6</w:t>
+        <w:t>React, JavaScript</w:t>
       </w:r>
       <w:r>
         <w:rPr>
@@ -5156,17 +5162,7 @@
           <w:sz w:val="22"/>
           <w:szCs w:val="22"/>
         </w:rPr>
-        <w:t xml:space="preserve">, </w:t>
-      </w:r>
-      <w:r>
-        <w:rPr>
-          <w:rFonts w:asciiTheme="minorHAnsi" w:hAnsiTheme="minorHAnsi"/>
-          <w:bCs/>
-          <w:color w:val="000000"/>
-          <w:sz w:val="22"/>
-          <w:szCs w:val="22"/>
-        </w:rPr>
-        <w:t>Angular.Js, Node, SCSS, Axis UI, HTM</w:t>
+        <w:t>, SCSS, MS-Fluent UI, HTML</w:t>
       </w:r>
     </w:p>
     <w:p>
@@ -5174,31 +5170,60 @@
         <w:tabs>
           <w:tab w:val="left" w:pos="360"/>
         </w:tabs>
-        <w:rPr>
-          <w:rFonts w:asciiTheme="minorHAnsi" w:hAnsiTheme="minorHAnsi"/>
-          <w:b/>
-          <w:sz w:val="22"/>
-          <w:szCs w:val="22"/>
-        </w:rPr>
-      </w:pPr>
-      <w:r>
-        <w:rPr>
-          <w:rFonts w:asciiTheme="minorHAnsi" w:hAnsiTheme="minorHAnsi"/>
-          <w:b/>
-          <w:color w:val="000000"/>
-          <w:sz w:val="22"/>
-          <w:szCs w:val="22"/>
-        </w:rPr>
-        <w:t>DESCRIPTION</w:t>
-      </w:r>
-      <w:r>
-        <w:rPr>
-          <w:rFonts w:asciiTheme="minorHAnsi" w:hAnsiTheme="minorHAnsi"/>
-          <w:b/>
-          <w:sz w:val="22"/>
-          <w:szCs w:val="22"/>
-        </w:rPr>
+        <w:ind w:left="2880" w:hanging="2880"/>
+        <w:rPr>
+          <w:rFonts w:asciiTheme="minorHAnsi" w:hAnsiTheme="minorHAnsi"/>
+          <w:color w:val="000000"/>
+          <w:sz w:val="22"/>
+          <w:szCs w:val="22"/>
+        </w:rPr>
+      </w:pPr>
+      <w:r>
+        <w:rPr>
+          <w:rFonts w:asciiTheme="minorHAnsi" w:hAnsiTheme="minorHAnsi"/>
+          <w:b/>
+          <w:color w:val="000000"/>
+          <w:sz w:val="22"/>
+          <w:szCs w:val="22"/>
+        </w:rPr>
+        <w:t xml:space="preserve">FRAMEWORK </w:t>
+      </w:r>
+      <w:r>
+        <w:rPr>
+          <w:rFonts w:asciiTheme="minorHAnsi" w:hAnsiTheme="minorHAnsi"/>
+          <w:b/>
+          <w:sz w:val="22"/>
+          <w:szCs w:val="22"/>
+        </w:rPr>
+        <w:t xml:space="preserve">    </w:t>
+      </w:r>
+      <w:r>
+        <w:rPr>
+          <w:rFonts w:asciiTheme="minorHAnsi" w:hAnsiTheme="minorHAnsi"/>
+          <w:b/>
+          <w:sz w:val="22"/>
+          <w:szCs w:val="22"/>
+        </w:rPr>
+        <w:tab/>
         <w:t>:</w:t>
+      </w:r>
+      <w:r>
+        <w:rPr>
+          <w:rFonts w:asciiTheme="minorHAnsi" w:hAnsiTheme="minorHAnsi"/>
+          <w:color w:val="000000"/>
+          <w:sz w:val="22"/>
+          <w:szCs w:val="22"/>
+        </w:rPr>
+        <w:t xml:space="preserve"> </w:t>
+      </w:r>
+      <w:r>
+        <w:rPr>
+          <w:rFonts w:asciiTheme="minorHAnsi" w:hAnsiTheme="minorHAnsi"/>
+          <w:color w:val="000000"/>
+          <w:sz w:val="22"/>
+          <w:szCs w:val="22"/>
+        </w:rPr>
+        <w:t>MS SharePoint Framework</w:t>
       </w:r>
     </w:p>
     <w:p>
@@ -5206,9 +5231,57 @@
         <w:tabs>
           <w:tab w:val="left" w:pos="360"/>
         </w:tabs>
-        <w:rPr>
-          <w:rFonts w:asciiTheme="minorHAnsi" w:hAnsiTheme="minorHAnsi"/>
-          <w:b/>
+        <w:ind w:left="2880" w:hanging="2880"/>
+        <w:rPr>
+          <w:rFonts w:asciiTheme="minorHAnsi" w:hAnsiTheme="minorHAnsi"/>
+          <w:b/>
+          <w:color w:val="000000"/>
+          <w:sz w:val="22"/>
+          <w:szCs w:val="22"/>
+        </w:rPr>
+      </w:pPr>
+    </w:p>
+    <w:p>
+      <w:pPr>
+        <w:tabs>
+          <w:tab w:val="left" w:pos="360"/>
+        </w:tabs>
+        <w:ind w:left="2880" w:hanging="2880"/>
+        <w:rPr>
+          <w:rFonts w:asciiTheme="minorHAnsi" w:hAnsiTheme="minorHAnsi"/>
+          <w:color w:val="000000"/>
+          <w:sz w:val="22"/>
+          <w:szCs w:val="22"/>
+        </w:rPr>
+      </w:pPr>
+      <w:r>
+        <w:rPr>
+          <w:rFonts w:asciiTheme="minorHAnsi" w:hAnsiTheme="minorHAnsi"/>
+          <w:b/>
+          <w:color w:val="000000"/>
+          <w:sz w:val="22"/>
+          <w:szCs w:val="22"/>
+        </w:rPr>
+        <w:t>DESCRIPTION</w:t>
+      </w:r>
+      <w:r>
+        <w:rPr>
+          <w:rFonts w:asciiTheme="minorHAnsi" w:hAnsiTheme="minorHAnsi"/>
+          <w:b/>
+          <w:color w:val="000000"/>
+          <w:sz w:val="22"/>
+          <w:szCs w:val="22"/>
+        </w:rPr>
+        <w:t>:</w:t>
+      </w:r>
+    </w:p>
+    <w:p>
+      <w:pPr>
+        <w:tabs>
+          <w:tab w:val="left" w:pos="360"/>
+        </w:tabs>
+        <w:rPr>
+          <w:rFonts w:asciiTheme="minorHAnsi" w:hAnsiTheme="minorHAnsi"/>
           <w:sz w:val="22"/>
           <w:szCs w:val="22"/>
         </w:rPr>
@@ -5221,18 +5294,38 @@
         </w:tabs>
         <w:jc w:val="both"/>
         <w:rPr>
-          <w:rFonts w:asciiTheme="minorHAnsi" w:hAnsiTheme="minorHAnsi"/>
-          <w:sz w:val="22"/>
-          <w:szCs w:val="22"/>
-        </w:rPr>
-      </w:pPr>
-      <w:r>
-        <w:rPr>
-          <w:rFonts w:asciiTheme="minorHAnsi" w:hAnsiTheme="minorHAnsi"/>
-          <w:sz w:val="22"/>
-          <w:szCs w:val="22"/>
-        </w:rPr>
-        <w:t>It was AIG quote generator application to used by AIG agents to generate quote based on user entries and once quote generated it will mail the generated quote to required email IDs.</w:t>
+          <w:rFonts w:asciiTheme="minorHAnsi" w:hAnsiTheme="minorHAnsi" w:cs="Arial"/>
+          <w:sz w:val="22"/>
+          <w:szCs w:val="22"/>
+          <w:lang w:val="en-GB" w:eastAsia="en-GB"/>
+        </w:rPr>
+      </w:pPr>
+      <w:r>
+        <w:rPr>
+          <w:rFonts w:asciiTheme="minorHAnsi" w:hAnsiTheme="minorHAnsi" w:cs="Arial"/>
+          <w:sz w:val="22"/>
+          <w:szCs w:val="22"/>
+          <w:lang w:val="en-GB" w:eastAsia="en-GB"/>
+        </w:rPr>
+        <w:t xml:space="preserve">This was a policy documentation project for </w:t>
+      </w:r>
+      <w:r>
+        <w:rPr>
+          <w:rFonts w:asciiTheme="minorHAnsi" w:hAnsiTheme="minorHAnsi" w:cs="Arial"/>
+          <w:sz w:val="22"/>
+          <w:szCs w:val="22"/>
+          <w:lang w:val="en-GB" w:eastAsia="en-GB"/>
+        </w:rPr>
+        <w:t xml:space="preserve">Client </w:t>
+      </w:r>
+      <w:r>
+        <w:rPr>
+          <w:rFonts w:asciiTheme="minorHAnsi" w:hAnsiTheme="minorHAnsi" w:cs="Arial"/>
+          <w:sz w:val="22"/>
+          <w:szCs w:val="22"/>
+          <w:lang w:val="en-GB" w:eastAsia="en-GB"/>
+        </w:rPr>
+        <w:t xml:space="preserve">where admin can add a new policy, modify an existing policy delete and old policy. Deleted policy will be reflected in archived folder and non-admin user can search various company policy. It was and all browser responsive application. </w:t>
       </w:r>
     </w:p>
     <w:p>
@@ -5240,77 +5333,6 @@
         <w:tabs>
           <w:tab w:val="left" w:pos="360"/>
         </w:tabs>
-        <w:jc w:val="both"/>
-        <w:rPr>
-          <w:rFonts w:asciiTheme="minorHAnsi" w:hAnsiTheme="minorHAnsi"/>
-          <w:sz w:val="22"/>
-          <w:szCs w:val="22"/>
-        </w:rPr>
-      </w:pPr>
-    </w:p>
-    <w:p>
-      <w:pPr>
-        <w:tabs>
-          <w:tab w:val="left" w:pos="360"/>
-        </w:tabs>
-        <w:rPr>
-          <w:rFonts w:asciiTheme="minorHAnsi" w:hAnsiTheme="minorHAnsi" w:cs="Arial"/>
-          <w:sz w:val="22"/>
-          <w:szCs w:val="22"/>
-          <w:lang w:val="en-GB" w:eastAsia="en-GB"/>
-        </w:rPr>
-      </w:pPr>
-      <w:r>
-        <w:rPr>
-          <w:rFonts w:asciiTheme="minorHAnsi" w:hAnsiTheme="minorHAnsi" w:cs="Arial"/>
-          <w:sz w:val="22"/>
-          <w:szCs w:val="22"/>
-          <w:lang w:val="en-GB" w:eastAsia="en-GB"/>
-        </w:rPr>
-        <w:t>This is a multinational application which generates quote based on user entry.</w:t>
-      </w:r>
-    </w:p>
-    <w:p>
-      <w:pPr>
-        <w:tabs>
-          <w:tab w:val="left" w:pos="360"/>
-        </w:tabs>
-        <w:rPr>
-          <w:rFonts w:asciiTheme="minorHAnsi" w:hAnsiTheme="minorHAnsi" w:cs="Arial"/>
-          <w:sz w:val="22"/>
-          <w:szCs w:val="22"/>
-          <w:lang w:val="en-GB" w:eastAsia="en-GB"/>
-        </w:rPr>
-      </w:pPr>
-      <w:r>
-        <w:rPr>
-          <w:rFonts w:asciiTheme="minorHAnsi" w:hAnsiTheme="minorHAnsi" w:cs="Arial"/>
-          <w:sz w:val="22"/>
-          <w:szCs w:val="22"/>
-          <w:lang w:val="en-GB" w:eastAsia="en-GB"/>
-        </w:rPr>
-        <w:t>As AIG provide insurance in nearly 160+ country and this application generate quotes for all the country and for multiple country in same policy.</w:t>
-      </w:r>
-    </w:p>
-    <w:p>
-      <w:pPr>
-        <w:tabs>
-          <w:tab w:val="left" w:pos="360"/>
-        </w:tabs>
-        <w:jc w:val="both"/>
-        <w:rPr>
-          <w:rFonts w:asciiTheme="minorHAnsi" w:hAnsiTheme="minorHAnsi"/>
-          <w:sz w:val="22"/>
-          <w:szCs w:val="22"/>
-        </w:rPr>
-      </w:pPr>
-    </w:p>
-    <w:p>
-      <w:pPr>
-        <w:tabs>
-          <w:tab w:val="left" w:pos="360"/>
-        </w:tabs>
-        <w:jc w:val="both"/>
         <w:rPr>
           <w:rFonts w:asciiTheme="minorHAnsi" w:hAnsiTheme="minorHAnsi"/>
           <w:sz w:val="22"/>
@@ -5386,7 +5408,7 @@
           <w:sz w:val="22"/>
           <w:szCs w:val="22"/>
         </w:rPr>
-        <w:t>Attended various KT session for other company developers gained Domain knowledge in that process.</w:t>
+        <w:t>Provided Add and Edit functionality for any policy.</w:t>
       </w:r>
     </w:p>
     <w:p>
@@ -5418,11 +5440,15 @@
           <w:sz w:val="22"/>
           <w:szCs w:val="22"/>
         </w:rPr>
-        <w:t xml:space="preserve">Implement list view for home page </w:t>
-      </w:r>
-    </w:p>
-    <w:p>
-      <w:pPr>
+        <w:t>Developed various policy’s view pages.</w:t>
+      </w:r>
+    </w:p>
+    <w:p>
+      <w:pPr>
+        <w:numPr>
+          <w:ilvl w:val="0"/>
+          <w:numId w:val="2"/>
+        </w:numPr>
         <w:pBdr>
           <w:top w:val="nil"/>
           <w:left w:val="nil"/>
@@ -5439,9 +5465,58 @@
           <w:szCs w:val="22"/>
         </w:rPr>
       </w:pPr>
-    </w:p>
-    <w:p>
-      <w:pPr>
+      <w:r>
+        <w:rPr>
+          <w:rFonts w:asciiTheme="minorHAnsi" w:hAnsiTheme="minorHAnsi"/>
+          <w:color w:val="000000"/>
+          <w:sz w:val="22"/>
+          <w:szCs w:val="22"/>
+        </w:rPr>
+        <w:t>Integrated a third-party</w:t>
+      </w:r>
+      <w:r>
+        <w:rPr>
+          <w:rFonts w:asciiTheme="minorHAnsi" w:hAnsiTheme="minorHAnsi"/>
+          <w:color w:val="000000"/>
+          <w:sz w:val="22"/>
+          <w:szCs w:val="22"/>
+        </w:rPr>
+        <w:t xml:space="preserve"> </w:t>
+      </w:r>
+      <w:r>
+        <w:rPr>
+          <w:rFonts w:asciiTheme="minorHAnsi" w:hAnsiTheme="minorHAnsi"/>
+          <w:color w:val="000000"/>
+          <w:sz w:val="22"/>
+          <w:szCs w:val="22"/>
+        </w:rPr>
+        <w:t xml:space="preserve">quill editor named react quill editor and customized it according to project </w:t>
+      </w:r>
+      <w:r>
+        <w:rPr>
+          <w:rFonts w:asciiTheme="minorHAnsi" w:hAnsiTheme="minorHAnsi"/>
+          <w:color w:val="000000"/>
+          <w:sz w:val="22"/>
+          <w:szCs w:val="22"/>
+        </w:rPr>
+        <w:t>need.</w:t>
+      </w:r>
+      <w:r>
+        <w:rPr>
+          <w:rFonts w:asciiTheme="minorHAnsi" w:hAnsiTheme="minorHAnsi"/>
+          <w:color w:val="000000"/>
+          <w:sz w:val="22"/>
+          <w:szCs w:val="22"/>
+        </w:rPr>
+        <w:t xml:space="preserve"> </w:t>
+      </w:r>
+    </w:p>
+    <w:p>
+      <w:pPr>
+        <w:numPr>
+          <w:ilvl w:val="0"/>
+          <w:numId w:val="2"/>
+        </w:numPr>
         <w:pBdr>
           <w:top w:val="nil"/>
           <w:left w:val="nil"/>
@@ -5465,837 +5540,33 @@
           <w:sz w:val="22"/>
           <w:szCs w:val="22"/>
         </w:rPr>
-        <w:t xml:space="preserve">Unfortunately, due to some projects fund this project closed in between </w:t>
-      </w:r>
-    </w:p>
-    <w:p>
-      <w:pPr>
-        <w:pBdr>
-          <w:top w:val="nil"/>
-          <w:left w:val="nil"/>
-          <w:bottom w:val="nil"/>
-          <w:right w:val="nil"/>
-          <w:between w:val="nil"/>
-        </w:pBdr>
-        <w:jc w:val="both"/>
-        <w:rPr>
-          <w:rFonts w:asciiTheme="minorHAnsi" w:hAnsiTheme="minorHAnsi"/>
-          <w:color w:val="000000"/>
-          <w:sz w:val="22"/>
-          <w:szCs w:val="22"/>
-        </w:rPr>
-      </w:pPr>
-    </w:p>
-    <w:p>
-      <w:pPr>
-        <w:rPr>
-          <w:rFonts w:asciiTheme="minorHAnsi" w:hAnsiTheme="minorHAnsi"/>
-          <w:b/>
-          <w:sz w:val="22"/>
-          <w:szCs w:val="22"/>
-          <w:u w:val="single"/>
-        </w:rPr>
-      </w:pPr>
-    </w:p>
-    <w:p>
-      <w:pPr>
-        <w:rPr>
-          <w:rFonts w:asciiTheme="minorHAnsi" w:hAnsiTheme="minorHAnsi"/>
-          <w:b/>
-          <w:sz w:val="22"/>
-          <w:szCs w:val="22"/>
-          <w:u w:val="single"/>
-        </w:rPr>
-      </w:pPr>
-      <w:r>
-        <w:rPr>
-          <w:rFonts w:asciiTheme="minorHAnsi" w:hAnsiTheme="minorHAnsi"/>
-          <w:b/>
-          <w:sz w:val="22"/>
-          <w:szCs w:val="22"/>
-          <w:u w:val="single"/>
-        </w:rPr>
-        <w:t>Project-</w:t>
-      </w:r>
-      <w:r>
-        <w:rPr>
-          <w:rFonts w:asciiTheme="minorHAnsi" w:hAnsiTheme="minorHAnsi"/>
-          <w:b/>
-          <w:sz w:val="22"/>
-          <w:szCs w:val="22"/>
-          <w:u w:val="single"/>
-        </w:rPr>
-        <w:t>1</w:t>
-      </w:r>
-    </w:p>
-    <w:p>
-      <w:pPr>
-        <w:rPr>
-          <w:rFonts w:asciiTheme="minorHAnsi" w:hAnsiTheme="minorHAnsi"/>
-          <w:sz w:val="22"/>
-          <w:szCs w:val="22"/>
-          <w:u w:val="single"/>
-        </w:rPr>
-      </w:pPr>
-    </w:p>
-    <w:p>
-      <w:pPr>
-        <w:rPr>
-          <w:rFonts w:asciiTheme="minorHAnsi" w:hAnsiTheme="minorHAnsi"/>
-          <w:sz w:val="22"/>
-          <w:szCs w:val="22"/>
-          <w:u w:val="single"/>
-        </w:rPr>
-      </w:pPr>
-      <w:r>
-        <w:rPr>
-          <w:rFonts w:asciiTheme="minorHAnsi" w:hAnsiTheme="minorHAnsi"/>
-          <w:b/>
-          <w:color w:val="000000"/>
-          <w:sz w:val="22"/>
-          <w:szCs w:val="22"/>
-        </w:rPr>
-        <w:t>TITLE</w:t>
-      </w:r>
-      <w:r>
-        <w:rPr>
-          <w:rFonts w:asciiTheme="minorHAnsi" w:hAnsiTheme="minorHAnsi"/>
-          <w:b/>
-          <w:color w:val="993300"/>
-          <w:sz w:val="22"/>
-          <w:szCs w:val="22"/>
-        </w:rPr>
-        <w:tab/>
-        <w:t xml:space="preserve">           </w:t>
-      </w:r>
-      <w:r>
-        <w:rPr>
-          <w:rFonts w:asciiTheme="minorHAnsi" w:hAnsiTheme="minorHAnsi"/>
-          <w:b/>
-          <w:color w:val="993300"/>
-          <w:sz w:val="22"/>
-          <w:szCs w:val="22"/>
-        </w:rPr>
-        <w:tab/>
-      </w:r>
-      <w:r>
-        <w:rPr>
-          <w:rFonts w:asciiTheme="minorHAnsi" w:hAnsiTheme="minorHAnsi"/>
-          <w:b/>
-          <w:color w:val="993300"/>
-          <w:sz w:val="22"/>
-          <w:szCs w:val="22"/>
-        </w:rPr>
-        <w:tab/>
-      </w:r>
-      <w:r>
-        <w:rPr>
-          <w:rFonts w:asciiTheme="minorHAnsi" w:hAnsiTheme="minorHAnsi"/>
-          <w:b/>
-          <w:color w:val="993300"/>
-          <w:sz w:val="22"/>
-          <w:szCs w:val="22"/>
-        </w:rPr>
-        <w:tab/>
-        <w:t>:</w:t>
-      </w:r>
-      <w:r>
-        <w:rPr>
-          <w:rFonts w:asciiTheme="minorHAnsi" w:hAnsiTheme="minorHAnsi"/>
-          <w:b/>
+        <w:t xml:space="preserve">Attend various client calls in order to get clear understanding of client </w:t>
+      </w:r>
+      <w:r>
+        <w:rPr>
+          <w:rFonts w:asciiTheme="minorHAnsi" w:hAnsiTheme="minorHAnsi"/>
+          <w:color w:val="000000"/>
+          <w:sz w:val="22"/>
+          <w:szCs w:val="22"/>
+        </w:rPr>
+        <w:t>requirement.</w:t>
+      </w:r>
+      <w:r>
+        <w:rPr>
+          <w:rFonts w:asciiTheme="minorHAnsi" w:hAnsiTheme="minorHAnsi"/>
           <w:color w:val="000000"/>
           <w:sz w:val="22"/>
           <w:szCs w:val="22"/>
         </w:rPr>
         <w:t xml:space="preserve"> </w:t>
       </w:r>
-      <w:r>
-        <w:rPr>
-          <w:rFonts w:asciiTheme="minorHAnsi" w:hAnsiTheme="minorHAnsi"/>
-          <w:b/>
-          <w:color w:val="000000"/>
-          <w:sz w:val="22"/>
-          <w:szCs w:val="22"/>
-        </w:rPr>
-        <w:t>MN-Express</w:t>
-      </w:r>
-    </w:p>
-    <w:p>
-      <w:pPr>
-        <w:rPr>
-          <w:rFonts w:asciiTheme="minorHAnsi" w:hAnsiTheme="minorHAnsi"/>
-          <w:color w:val="000000"/>
-          <w:sz w:val="22"/>
-          <w:szCs w:val="22"/>
-        </w:rPr>
-      </w:pPr>
-      <w:r>
-        <w:rPr>
-          <w:rFonts w:asciiTheme="minorHAnsi" w:hAnsiTheme="minorHAnsi"/>
-          <w:b/>
-          <w:color w:val="000000"/>
-          <w:sz w:val="22"/>
-          <w:szCs w:val="22"/>
-        </w:rPr>
-        <w:t xml:space="preserve">CLIENT                </w:t>
-      </w:r>
-      <w:r>
-        <w:rPr>
-          <w:rFonts w:asciiTheme="minorHAnsi" w:hAnsiTheme="minorHAnsi"/>
-          <w:b/>
-          <w:color w:val="000000"/>
-          <w:sz w:val="22"/>
-          <w:szCs w:val="22"/>
-        </w:rPr>
-        <w:tab/>
-      </w:r>
-      <w:r>
-        <w:rPr>
-          <w:rFonts w:asciiTheme="minorHAnsi" w:hAnsiTheme="minorHAnsi"/>
-          <w:b/>
-          <w:color w:val="000000"/>
-          <w:sz w:val="22"/>
-          <w:szCs w:val="22"/>
-        </w:rPr>
-        <w:tab/>
-        <w:t xml:space="preserve">: </w:t>
-      </w:r>
-      <w:r>
-        <w:rPr>
-          <w:rFonts w:asciiTheme="minorHAnsi" w:hAnsiTheme="minorHAnsi"/>
-          <w:b/>
-          <w:color w:val="000000"/>
-          <w:sz w:val="22"/>
-          <w:szCs w:val="22"/>
-        </w:rPr>
-        <w:t>AIG</w:t>
-      </w:r>
-    </w:p>
-    <w:p>
-      <w:pPr>
-        <w:tabs>
-          <w:tab w:val="left" w:pos="360"/>
-        </w:tabs>
-        <w:rPr>
-          <w:rFonts w:asciiTheme="minorHAnsi" w:hAnsiTheme="minorHAnsi"/>
-          <w:color w:val="000000"/>
-          <w:sz w:val="22"/>
-          <w:szCs w:val="22"/>
-        </w:rPr>
-      </w:pPr>
-      <w:r>
-        <w:rPr>
-          <w:rFonts w:asciiTheme="minorHAnsi" w:hAnsiTheme="minorHAnsi"/>
-          <w:b/>
-          <w:color w:val="000000"/>
-          <w:sz w:val="22"/>
-          <w:szCs w:val="22"/>
-        </w:rPr>
-        <w:t>DURATION</w:t>
-      </w:r>
-      <w:r>
-        <w:rPr>
-          <w:rFonts w:asciiTheme="minorHAnsi" w:hAnsiTheme="minorHAnsi"/>
-          <w:b/>
-          <w:color w:val="993300"/>
-          <w:sz w:val="22"/>
-          <w:szCs w:val="22"/>
-        </w:rPr>
-        <w:tab/>
-      </w:r>
-      <w:r>
-        <w:rPr>
-          <w:rFonts w:asciiTheme="minorHAnsi" w:hAnsiTheme="minorHAnsi"/>
-          <w:b/>
-          <w:color w:val="993300"/>
-          <w:sz w:val="22"/>
-          <w:szCs w:val="22"/>
-        </w:rPr>
-        <w:tab/>
-      </w:r>
-      <w:r>
-        <w:rPr>
-          <w:rFonts w:asciiTheme="minorHAnsi" w:hAnsiTheme="minorHAnsi"/>
-          <w:b/>
-          <w:color w:val="993300"/>
-          <w:sz w:val="22"/>
-          <w:szCs w:val="22"/>
-        </w:rPr>
-        <w:tab/>
-        <w:t>:</w:t>
-      </w:r>
-      <w:r>
-        <w:rPr>
-          <w:rFonts w:asciiTheme="minorHAnsi" w:hAnsiTheme="minorHAnsi"/>
-          <w:b/>
-          <w:color w:val="000000"/>
-          <w:sz w:val="22"/>
-          <w:szCs w:val="22"/>
-        </w:rPr>
-        <w:t xml:space="preserve"> </w:t>
-      </w:r>
-      <w:r>
-        <w:rPr>
-          <w:rFonts w:asciiTheme="minorHAnsi" w:hAnsiTheme="minorHAnsi"/>
-          <w:color w:val="000000"/>
-          <w:sz w:val="22"/>
-          <w:szCs w:val="22"/>
-        </w:rPr>
-        <w:t>Jan</w:t>
-      </w:r>
-      <w:r>
-        <w:rPr>
-          <w:rFonts w:asciiTheme="minorHAnsi" w:hAnsiTheme="minorHAnsi"/>
-          <w:color w:val="000000"/>
-          <w:sz w:val="22"/>
-          <w:szCs w:val="22"/>
-        </w:rPr>
-        <w:t xml:space="preserve"> 2019</w:t>
-      </w:r>
-      <w:r>
-        <w:rPr>
-          <w:rFonts w:asciiTheme="minorHAnsi" w:hAnsiTheme="minorHAnsi"/>
-          <w:color w:val="000000"/>
-          <w:sz w:val="22"/>
-          <w:szCs w:val="22"/>
-        </w:rPr>
-        <w:t xml:space="preserve"> to </w:t>
-      </w:r>
-      <w:r>
-        <w:rPr>
-          <w:rFonts w:asciiTheme="minorHAnsi" w:hAnsiTheme="minorHAnsi"/>
-          <w:color w:val="000000"/>
-          <w:sz w:val="22"/>
-          <w:szCs w:val="22"/>
-        </w:rPr>
-        <w:t>May</w:t>
-      </w:r>
-      <w:r>
-        <w:rPr>
-          <w:rFonts w:asciiTheme="minorHAnsi" w:hAnsiTheme="minorHAnsi"/>
-          <w:color w:val="000000"/>
-          <w:sz w:val="22"/>
-          <w:szCs w:val="22"/>
-        </w:rPr>
-        <w:t xml:space="preserve"> 2</w:t>
-      </w:r>
-      <w:r>
-        <w:rPr>
-          <w:rFonts w:asciiTheme="minorHAnsi" w:hAnsiTheme="minorHAnsi"/>
-          <w:color w:val="000000"/>
-          <w:sz w:val="22"/>
-          <w:szCs w:val="22"/>
-        </w:rPr>
-        <w:t>019</w:t>
-      </w:r>
-    </w:p>
-    <w:p>
-      <w:pPr>
-        <w:tabs>
-          <w:tab w:val="left" w:pos="360"/>
-        </w:tabs>
-        <w:rPr>
-          <w:rFonts w:asciiTheme="minorHAnsi" w:hAnsiTheme="minorHAnsi"/>
-          <w:color w:val="000000"/>
-          <w:sz w:val="22"/>
-          <w:szCs w:val="22"/>
-        </w:rPr>
-      </w:pPr>
-      <w:r>
-        <w:rPr>
-          <w:rFonts w:asciiTheme="minorHAnsi" w:hAnsiTheme="minorHAnsi"/>
-          <w:b/>
-          <w:color w:val="000000"/>
-          <w:sz w:val="22"/>
-          <w:szCs w:val="22"/>
-        </w:rPr>
-        <w:t>TEAM SIZE</w:t>
-      </w:r>
-      <w:r>
-        <w:rPr>
-          <w:rFonts w:asciiTheme="minorHAnsi" w:hAnsiTheme="minorHAnsi"/>
-          <w:b/>
-          <w:color w:val="993300"/>
-          <w:sz w:val="22"/>
-          <w:szCs w:val="22"/>
-        </w:rPr>
-        <w:t xml:space="preserve">          </w:t>
-      </w:r>
-      <w:r>
-        <w:rPr>
-          <w:rFonts w:asciiTheme="minorHAnsi" w:hAnsiTheme="minorHAnsi"/>
-          <w:b/>
-          <w:color w:val="993300"/>
-          <w:sz w:val="22"/>
-          <w:szCs w:val="22"/>
-        </w:rPr>
-        <w:tab/>
-      </w:r>
-      <w:r>
-        <w:rPr>
-          <w:rFonts w:asciiTheme="minorHAnsi" w:hAnsiTheme="minorHAnsi"/>
-          <w:b/>
-          <w:color w:val="993300"/>
-          <w:sz w:val="22"/>
-          <w:szCs w:val="22"/>
-        </w:rPr>
-        <w:tab/>
-        <w:t>:</w:t>
-      </w:r>
-      <w:r>
-        <w:rPr>
-          <w:rFonts w:asciiTheme="minorHAnsi" w:hAnsiTheme="minorHAnsi"/>
-          <w:b/>
-          <w:color w:val="000000"/>
-          <w:sz w:val="22"/>
-          <w:szCs w:val="22"/>
-        </w:rPr>
-        <w:t xml:space="preserve"> </w:t>
-      </w:r>
-      <w:r>
-        <w:rPr>
-          <w:rFonts w:asciiTheme="minorHAnsi" w:hAnsiTheme="minorHAnsi"/>
-          <w:color w:val="000000"/>
-          <w:sz w:val="22"/>
-          <w:szCs w:val="22"/>
-        </w:rPr>
-        <w:t>2</w:t>
-      </w:r>
-    </w:p>
-    <w:p>
-      <w:pPr>
-        <w:tabs>
-          <w:tab w:val="left" w:pos="360"/>
-        </w:tabs>
-        <w:rPr>
-          <w:rFonts w:asciiTheme="minorHAnsi" w:hAnsiTheme="minorHAnsi"/>
-          <w:color w:val="000000"/>
-          <w:sz w:val="22"/>
-          <w:szCs w:val="22"/>
-        </w:rPr>
-      </w:pPr>
-      <w:r>
-        <w:rPr>
-          <w:rFonts w:asciiTheme="minorHAnsi" w:hAnsiTheme="minorHAnsi"/>
-          <w:b/>
-          <w:color w:val="000000"/>
-          <w:sz w:val="22"/>
-          <w:szCs w:val="22"/>
-        </w:rPr>
-        <w:t xml:space="preserve"> ROLE</w:t>
-      </w:r>
-      <w:r>
-        <w:rPr>
-          <w:rFonts w:asciiTheme="minorHAnsi" w:hAnsiTheme="minorHAnsi"/>
-          <w:b/>
-          <w:color w:val="993300"/>
-          <w:sz w:val="22"/>
-          <w:szCs w:val="22"/>
-        </w:rPr>
-        <w:tab/>
-        <w:t xml:space="preserve">          </w:t>
-      </w:r>
-      <w:r>
-        <w:rPr>
-          <w:rFonts w:asciiTheme="minorHAnsi" w:hAnsiTheme="minorHAnsi"/>
-          <w:b/>
-          <w:color w:val="993300"/>
-          <w:sz w:val="22"/>
-          <w:szCs w:val="22"/>
-        </w:rPr>
-        <w:tab/>
-        <w:t xml:space="preserve"> </w:t>
-      </w:r>
-      <w:r>
-        <w:rPr>
-          <w:rFonts w:asciiTheme="minorHAnsi" w:hAnsiTheme="minorHAnsi"/>
-          <w:b/>
-          <w:color w:val="993300"/>
-          <w:sz w:val="22"/>
-          <w:szCs w:val="22"/>
-        </w:rPr>
-        <w:tab/>
-      </w:r>
-      <w:r>
-        <w:rPr>
-          <w:rFonts w:asciiTheme="minorHAnsi" w:hAnsiTheme="minorHAnsi"/>
-          <w:b/>
-          <w:color w:val="993300"/>
-          <w:sz w:val="22"/>
-          <w:szCs w:val="22"/>
-        </w:rPr>
-        <w:tab/>
-        <w:t>:</w:t>
-      </w:r>
-      <w:r>
-        <w:rPr>
-          <w:rFonts w:asciiTheme="minorHAnsi" w:hAnsiTheme="minorHAnsi"/>
-          <w:b/>
-          <w:color w:val="000000"/>
-          <w:sz w:val="22"/>
-          <w:szCs w:val="22"/>
-        </w:rPr>
-        <w:t xml:space="preserve"> </w:t>
-      </w:r>
-      <w:r>
-        <w:rPr>
-          <w:rFonts w:asciiTheme="minorHAnsi" w:hAnsiTheme="minorHAnsi"/>
-          <w:b/>
-          <w:color w:val="000000"/>
-          <w:sz w:val="22"/>
-          <w:szCs w:val="22"/>
-        </w:rPr>
-        <w:t>Angular Developer</w:t>
-      </w:r>
-    </w:p>
-    <w:p>
-      <w:pPr>
-        <w:tabs>
-          <w:tab w:val="left" w:pos="360"/>
-        </w:tabs>
-        <w:ind w:left="2880" w:hanging="2880"/>
-        <w:rPr>
-          <w:rFonts w:asciiTheme="minorHAnsi" w:hAnsiTheme="minorHAnsi"/>
-          <w:bCs/>
-          <w:color w:val="000000"/>
-          <w:sz w:val="22"/>
-          <w:szCs w:val="22"/>
-        </w:rPr>
-      </w:pPr>
-      <w:r>
-        <w:rPr>
-          <w:rFonts w:asciiTheme="minorHAnsi" w:hAnsiTheme="minorHAnsi"/>
-          <w:b/>
-          <w:color w:val="000000"/>
-          <w:sz w:val="22"/>
-          <w:szCs w:val="22"/>
-        </w:rPr>
-        <w:t>TECHNOLOGIES</w:t>
-      </w:r>
-      <w:r>
-        <w:rPr>
-          <w:rFonts w:asciiTheme="minorHAnsi" w:hAnsiTheme="minorHAnsi"/>
-          <w:b/>
-          <w:color w:val="000000"/>
-          <w:sz w:val="22"/>
-          <w:szCs w:val="22"/>
-        </w:rPr>
-        <w:tab/>
-        <w:t xml:space="preserve">: </w:t>
-      </w:r>
-      <w:r>
-        <w:rPr>
-          <w:rFonts w:asciiTheme="minorHAnsi" w:hAnsiTheme="minorHAnsi"/>
-          <w:b/>
-          <w:color w:val="000000"/>
-          <w:sz w:val="22"/>
-          <w:szCs w:val="22"/>
-        </w:rPr>
-        <w:t xml:space="preserve"> </w:t>
-      </w:r>
-      <w:r>
-        <w:rPr>
-          <w:rFonts w:asciiTheme="minorHAnsi" w:hAnsiTheme="minorHAnsi"/>
-          <w:bCs/>
-          <w:color w:val="000000"/>
-          <w:sz w:val="22"/>
-          <w:szCs w:val="22"/>
-        </w:rPr>
-        <w:t>Angular 6</w:t>
-      </w:r>
-      <w:r>
-        <w:rPr>
-          <w:rFonts w:asciiTheme="minorHAnsi" w:hAnsiTheme="minorHAnsi"/>
-          <w:bCs/>
-          <w:color w:val="000000"/>
-          <w:sz w:val="22"/>
-          <w:szCs w:val="22"/>
-        </w:rPr>
-        <w:t xml:space="preserve">, </w:t>
-      </w:r>
-      <w:r>
-        <w:rPr>
-          <w:rFonts w:asciiTheme="minorHAnsi" w:hAnsiTheme="minorHAnsi"/>
-          <w:bCs/>
-          <w:color w:val="000000"/>
-          <w:sz w:val="22"/>
-          <w:szCs w:val="22"/>
-        </w:rPr>
-        <w:t>Angular.Js, Node, SCSS, Axis UI, HTML</w:t>
-      </w:r>
-    </w:p>
-    <w:p>
-      <w:pPr>
-        <w:tabs>
-          <w:tab w:val="left" w:pos="360"/>
-        </w:tabs>
-        <w:rPr>
-          <w:rFonts w:asciiTheme="minorHAnsi" w:hAnsiTheme="minorHAnsi"/>
-          <w:color w:val="000000"/>
-          <w:sz w:val="22"/>
-          <w:szCs w:val="22"/>
-        </w:rPr>
-      </w:pPr>
-    </w:p>
-    <w:p>
-      <w:pPr>
-        <w:tabs>
-          <w:tab w:val="left" w:pos="360"/>
-        </w:tabs>
-        <w:rPr>
-          <w:rFonts w:asciiTheme="minorHAnsi" w:hAnsiTheme="minorHAnsi"/>
-          <w:b/>
-          <w:sz w:val="22"/>
-          <w:szCs w:val="22"/>
-        </w:rPr>
-      </w:pPr>
-      <w:r>
-        <w:rPr>
-          <w:rFonts w:asciiTheme="minorHAnsi" w:hAnsiTheme="minorHAnsi"/>
-          <w:b/>
-          <w:color w:val="000000"/>
-          <w:sz w:val="22"/>
-          <w:szCs w:val="22"/>
-        </w:rPr>
-        <w:t>DESCRIPTION</w:t>
-      </w:r>
-      <w:r>
-        <w:rPr>
-          <w:rFonts w:asciiTheme="minorHAnsi" w:hAnsiTheme="minorHAnsi"/>
-          <w:b/>
-          <w:sz w:val="22"/>
-          <w:szCs w:val="22"/>
-        </w:rPr>
-        <w:t>:</w:t>
-      </w:r>
-    </w:p>
-    <w:p>
-      <w:pPr>
-        <w:tabs>
-          <w:tab w:val="left" w:pos="360"/>
-        </w:tabs>
-        <w:rPr>
-          <w:rFonts w:asciiTheme="minorHAnsi" w:hAnsiTheme="minorHAnsi"/>
-          <w:b/>
-          <w:sz w:val="22"/>
-          <w:szCs w:val="22"/>
-        </w:rPr>
-      </w:pPr>
-    </w:p>
-    <w:p>
-      <w:pPr>
-        <w:tabs>
-          <w:tab w:val="left" w:pos="360"/>
-        </w:tabs>
-        <w:rPr>
-          <w:rFonts w:asciiTheme="minorHAnsi" w:hAnsiTheme="minorHAnsi" w:cs="Arial"/>
-          <w:sz w:val="22"/>
-          <w:szCs w:val="22"/>
-          <w:lang w:val="en-GB" w:eastAsia="en-GB"/>
-        </w:rPr>
-      </w:pPr>
-      <w:r>
-        <w:rPr>
-          <w:rFonts w:asciiTheme="minorHAnsi" w:hAnsiTheme="minorHAnsi" w:cs="Arial"/>
-          <w:sz w:val="22"/>
-          <w:szCs w:val="22"/>
-          <w:lang w:val="en-GB" w:eastAsia="en-GB"/>
-        </w:rPr>
-        <w:lastRenderedPageBreak/>
-        <w:t>This is a multinational application which generates quote based on user entry.</w:t>
-      </w:r>
-    </w:p>
-    <w:p>
-      <w:pPr>
-        <w:tabs>
-          <w:tab w:val="left" w:pos="360"/>
-        </w:tabs>
-        <w:rPr>
-          <w:rFonts w:asciiTheme="minorHAnsi" w:hAnsiTheme="minorHAnsi" w:cs="Arial"/>
-          <w:sz w:val="22"/>
-          <w:szCs w:val="22"/>
-          <w:lang w:val="en-GB" w:eastAsia="en-GB"/>
-        </w:rPr>
-      </w:pPr>
-      <w:r>
-        <w:rPr>
-          <w:rFonts w:asciiTheme="minorHAnsi" w:hAnsiTheme="minorHAnsi" w:cs="Arial"/>
-          <w:sz w:val="22"/>
-          <w:szCs w:val="22"/>
-          <w:lang w:val="en-GB" w:eastAsia="en-GB"/>
-        </w:rPr>
-        <w:t>As AIG provide insurance in nearly 160+ country and this application generate quotes for all the country and for multiple country in same policy.</w:t>
-      </w:r>
-    </w:p>
-    <w:p>
-      <w:pPr>
-        <w:tabs>
-          <w:tab w:val="left" w:pos="360"/>
-        </w:tabs>
-        <w:rPr>
-          <w:rFonts w:asciiTheme="minorHAnsi" w:hAnsiTheme="minorHAnsi" w:cs="Arial"/>
-          <w:sz w:val="22"/>
-          <w:szCs w:val="22"/>
-          <w:lang w:val="en-GB" w:eastAsia="en-GB"/>
-        </w:rPr>
-      </w:pPr>
-    </w:p>
-    <w:p>
-      <w:pPr>
-        <w:tabs>
-          <w:tab w:val="left" w:pos="360"/>
-        </w:tabs>
-        <w:rPr>
-          <w:rFonts w:asciiTheme="minorHAnsi" w:hAnsiTheme="minorHAnsi" w:cs="Arial"/>
-          <w:sz w:val="22"/>
-          <w:szCs w:val="22"/>
-          <w:lang w:val="en-GB" w:eastAsia="en-GB"/>
-        </w:rPr>
-      </w:pPr>
-      <w:r>
-        <w:rPr>
-          <w:rFonts w:asciiTheme="minorHAnsi" w:hAnsiTheme="minorHAnsi" w:cs="Arial"/>
-          <w:sz w:val="22"/>
-          <w:szCs w:val="22"/>
-          <w:lang w:val="en-GB" w:eastAsia="en-GB"/>
-        </w:rPr>
-        <w:t xml:space="preserve">For example Person A wants to generate the quote for his offices in London , California and in Bangalore , so this application will take in local quote generation policy into consideration and based on those value it will generate a quote for the user. This is a very big application and being part of it help me understand the importance of writing code as coding standard </w:t>
-      </w:r>
-    </w:p>
-    <w:p>
-      <w:pPr>
-        <w:tabs>
-          <w:tab w:val="left" w:pos="360"/>
-        </w:tabs>
-        <w:rPr>
-          <w:rFonts w:asciiTheme="minorHAnsi" w:hAnsiTheme="minorHAnsi"/>
-          <w:sz w:val="22"/>
-          <w:szCs w:val="22"/>
-        </w:rPr>
-      </w:pPr>
-    </w:p>
-    <w:p>
-      <w:pPr>
-        <w:tabs>
-          <w:tab w:val="left" w:pos="360"/>
-        </w:tabs>
-        <w:jc w:val="both"/>
-        <w:rPr>
-          <w:rFonts w:asciiTheme="minorHAnsi" w:hAnsiTheme="minorHAnsi"/>
-          <w:b/>
-          <w:color w:val="000000"/>
-          <w:sz w:val="22"/>
-          <w:szCs w:val="22"/>
-        </w:rPr>
-      </w:pPr>
-      <w:r>
-        <w:rPr>
-          <w:rFonts w:asciiTheme="minorHAnsi" w:hAnsiTheme="minorHAnsi"/>
-          <w:b/>
-          <w:color w:val="000000"/>
-          <w:sz w:val="22"/>
-          <w:szCs w:val="22"/>
-        </w:rPr>
-        <w:t>RESPONSIBILITIES:</w:t>
-      </w:r>
-    </w:p>
-    <w:p>
-      <w:pPr>
-        <w:tabs>
-          <w:tab w:val="left" w:pos="360"/>
-        </w:tabs>
-        <w:jc w:val="both"/>
-        <w:rPr>
-          <w:rFonts w:asciiTheme="minorHAnsi" w:hAnsiTheme="minorHAnsi"/>
-          <w:color w:val="000000"/>
-          <w:sz w:val="22"/>
-          <w:szCs w:val="22"/>
-        </w:rPr>
-      </w:pPr>
-    </w:p>
-    <w:p>
-      <w:pPr>
-        <w:pStyle w:val="ListParagraph"/>
+    </w:p>
+    <w:p>
+      <w:pPr>
         <w:numPr>
           <w:ilvl w:val="0"/>
           <w:numId w:val="2"/>
         </w:numPr>
-        <w:tabs>
-          <w:tab w:val="left" w:pos="360"/>
-        </w:tabs>
-        <w:rPr>
-          <w:rFonts w:asciiTheme="minorHAnsi" w:hAnsiTheme="minorHAnsi" w:cs="Arial"/>
-          <w:sz w:val="22"/>
-          <w:szCs w:val="22"/>
-          <w:lang w:val="en-GB" w:eastAsia="en-GB"/>
-        </w:rPr>
-      </w:pPr>
-      <w:r>
-        <w:rPr>
-          <w:rFonts w:asciiTheme="minorHAnsi" w:hAnsiTheme="minorHAnsi" w:cs="Arial"/>
-          <w:sz w:val="22"/>
-          <w:szCs w:val="22"/>
-          <w:lang w:val="en-GB" w:eastAsia="en-GB"/>
-        </w:rPr>
-        <w:t>I have</w:t>
-      </w:r>
-      <w:r>
-        <w:rPr>
-          <w:rFonts w:asciiTheme="minorHAnsi" w:hAnsiTheme="minorHAnsi" w:cs="Arial"/>
-          <w:sz w:val="22"/>
-          <w:szCs w:val="22"/>
-          <w:lang w:val="en-GB" w:eastAsia="en-GB"/>
-        </w:rPr>
-        <w:t xml:space="preserve"> worked </w:t>
-      </w:r>
-      <w:r>
-        <w:rPr>
-          <w:rFonts w:asciiTheme="minorHAnsi" w:hAnsiTheme="minorHAnsi" w:cs="Arial"/>
-          <w:sz w:val="22"/>
-          <w:szCs w:val="22"/>
-          <w:lang w:val="en-GB" w:eastAsia="en-GB"/>
-        </w:rPr>
-        <w:t>in support phase of this application and based on user requirements we have few user stories as well which were also developed by us.</w:t>
-      </w:r>
-    </w:p>
-    <w:p>
-      <w:pPr>
-        <w:pStyle w:val="ListParagraph"/>
-        <w:numPr>
-          <w:ilvl w:val="0"/>
-          <w:numId w:val="2"/>
-        </w:numPr>
-        <w:tabs>
-          <w:tab w:val="left" w:pos="360"/>
-        </w:tabs>
-        <w:rPr>
-          <w:rFonts w:asciiTheme="minorHAnsi" w:hAnsiTheme="minorHAnsi" w:cs="Arial"/>
-          <w:sz w:val="22"/>
-          <w:szCs w:val="22"/>
-          <w:lang w:val="en-GB" w:eastAsia="en-GB"/>
-        </w:rPr>
-      </w:pPr>
-      <w:r>
-        <w:rPr>
-          <w:rFonts w:asciiTheme="minorHAnsi" w:hAnsiTheme="minorHAnsi" w:cs="Arial"/>
-          <w:sz w:val="22"/>
-          <w:szCs w:val="22"/>
-          <w:lang w:val="en-GB" w:eastAsia="en-GB"/>
-        </w:rPr>
-        <w:t>I have worked along with my tech lead in this project he had guided me in this support phase, checked my code regularly a</w:t>
-      </w:r>
-      <w:r>
-        <w:rPr>
-          <w:rFonts w:asciiTheme="minorHAnsi" w:hAnsiTheme="minorHAnsi" w:cs="Arial"/>
-          <w:sz w:val="22"/>
-          <w:szCs w:val="22"/>
-          <w:lang w:val="en-GB" w:eastAsia="en-GB"/>
-        </w:rPr>
-        <w:t xml:space="preserve"> provided his valuable input .</w:t>
-      </w:r>
-    </w:p>
-    <w:p>
-      <w:pPr>
         <w:pBdr>
           <w:top w:val="nil"/>
           <w:left w:val="nil"/>
@@ -6312,6 +5583,15 @@
           <w:szCs w:val="22"/>
         </w:rPr>
       </w:pPr>
+      <w:r>
+        <w:rPr>
+          <w:rFonts w:asciiTheme="minorHAnsi" w:hAnsiTheme="minorHAnsi"/>
+          <w:color w:val="000000"/>
+          <w:sz w:val="22"/>
+          <w:szCs w:val="22"/>
+        </w:rPr>
+        <w:t>Added client data in MS-list so that data policy can be fetched and thus can be populated in UI.</w:t>
+      </w:r>
     </w:p>
     <w:p>
       <w:pPr>
@@ -6325,46 +5605,1819 @@
         <w:jc w:val="both"/>
         <w:rPr>
           <w:rFonts w:asciiTheme="minorHAnsi" w:hAnsiTheme="minorHAnsi"/>
+          <w:color w:val="000000"/>
+          <w:sz w:val="22"/>
+          <w:szCs w:val="22"/>
+        </w:rPr>
+      </w:pPr>
+    </w:p>
+    <w:p>
+      <w:pPr>
+        <w:rPr>
+          <w:rFonts w:asciiTheme="minorHAnsi" w:hAnsiTheme="minorHAnsi"/>
           <w:b/>
           <w:sz w:val="22"/>
           <w:szCs w:val="22"/>
           <w:u w:val="single"/>
         </w:rPr>
       </w:pPr>
-    </w:p>
-    <w:p>
-      <w:pPr>
+      <w:r>
+        <w:rPr>
+          <w:rFonts w:asciiTheme="minorHAnsi" w:hAnsiTheme="minorHAnsi"/>
+          <w:b/>
+          <w:sz w:val="22"/>
+          <w:szCs w:val="22"/>
+          <w:u w:val="single"/>
+        </w:rPr>
+        <w:t>Project-2</w:t>
+      </w:r>
+    </w:p>
+    <w:p>
+      <w:pPr>
+        <w:rPr>
+          <w:rFonts w:asciiTheme="minorHAnsi" w:hAnsiTheme="minorHAnsi"/>
+          <w:sz w:val="22"/>
+          <w:szCs w:val="22"/>
+          <w:u w:val="single"/>
+        </w:rPr>
+      </w:pPr>
+    </w:p>
+    <w:p>
+      <w:pPr>
+        <w:rPr>
+          <w:rFonts w:asciiTheme="minorHAnsi" w:hAnsiTheme="minorHAnsi"/>
+          <w:sz w:val="22"/>
+          <w:szCs w:val="22"/>
+          <w:u w:val="single"/>
+        </w:rPr>
+      </w:pPr>
+      <w:r>
+        <w:rPr>
+          <w:rFonts w:asciiTheme="minorHAnsi" w:hAnsiTheme="minorHAnsi"/>
+          <w:b/>
+          <w:color w:val="000000"/>
+          <w:sz w:val="22"/>
+          <w:szCs w:val="22"/>
+        </w:rPr>
+        <w:t>TITLE</w:t>
+      </w:r>
+      <w:r>
+        <w:rPr>
+          <w:rFonts w:asciiTheme="minorHAnsi" w:hAnsiTheme="minorHAnsi"/>
+          <w:b/>
+          <w:color w:val="993300"/>
+          <w:sz w:val="22"/>
+          <w:szCs w:val="22"/>
+        </w:rPr>
+        <w:tab/>
+        <w:t xml:space="preserve">           </w:t>
+      </w:r>
+      <w:r>
+        <w:rPr>
+          <w:rFonts w:asciiTheme="minorHAnsi" w:hAnsiTheme="minorHAnsi"/>
+          <w:b/>
+          <w:color w:val="993300"/>
+          <w:sz w:val="22"/>
+          <w:szCs w:val="22"/>
+        </w:rPr>
+        <w:tab/>
+      </w:r>
+      <w:r>
+        <w:rPr>
+          <w:rFonts w:asciiTheme="minorHAnsi" w:hAnsiTheme="minorHAnsi"/>
+          <w:b/>
+          <w:color w:val="993300"/>
+          <w:sz w:val="22"/>
+          <w:szCs w:val="22"/>
+        </w:rPr>
+        <w:tab/>
+      </w:r>
+      <w:r>
+        <w:rPr>
+          <w:rFonts w:asciiTheme="minorHAnsi" w:hAnsiTheme="minorHAnsi"/>
+          <w:b/>
+          <w:color w:val="993300"/>
+          <w:sz w:val="22"/>
+          <w:szCs w:val="22"/>
+        </w:rPr>
+        <w:tab/>
+        <w:t>:</w:t>
+      </w:r>
+      <w:r>
+        <w:rPr>
+          <w:rFonts w:asciiTheme="minorHAnsi" w:hAnsiTheme="minorHAnsi"/>
+          <w:b/>
+          <w:color w:val="000000"/>
+          <w:sz w:val="22"/>
+          <w:szCs w:val="22"/>
+        </w:rPr>
+        <w:t xml:space="preserve"> </w:t>
+      </w:r>
+      <w:r>
+        <w:rPr>
+          <w:rFonts w:asciiTheme="minorHAnsi" w:hAnsiTheme="minorHAnsi"/>
+          <w:b/>
+          <w:color w:val="000000"/>
+          <w:sz w:val="22"/>
+          <w:szCs w:val="22"/>
+        </w:rPr>
+        <w:t xml:space="preserve"> </w:t>
+      </w:r>
+      <w:r>
+        <w:rPr>
+          <w:rFonts w:asciiTheme="minorHAnsi" w:hAnsiTheme="minorHAnsi"/>
+          <w:b/>
+          <w:color w:val="000000"/>
+          <w:sz w:val="22"/>
+          <w:szCs w:val="22"/>
+        </w:rPr>
+        <w:t>Client Quote</w:t>
+      </w:r>
+      <w:r>
+        <w:rPr>
+          <w:rFonts w:asciiTheme="minorHAnsi" w:hAnsiTheme="minorHAnsi"/>
+          <w:b/>
+          <w:color w:val="000000"/>
+          <w:sz w:val="22"/>
+          <w:szCs w:val="22"/>
+        </w:rPr>
+        <w:t xml:space="preserve"> </w:t>
+      </w:r>
+      <w:r>
+        <w:rPr>
+          <w:rFonts w:asciiTheme="minorHAnsi" w:hAnsiTheme="minorHAnsi"/>
+          <w:b/>
+          <w:color w:val="000000"/>
+          <w:sz w:val="22"/>
+          <w:szCs w:val="22"/>
+        </w:rPr>
+        <w:t xml:space="preserve">generator </w:t>
+      </w:r>
+      <w:r>
+        <w:rPr>
+          <w:rFonts w:asciiTheme="minorHAnsi" w:hAnsiTheme="minorHAnsi"/>
+          <w:b/>
+          <w:color w:val="000000"/>
+          <w:sz w:val="22"/>
+          <w:szCs w:val="22"/>
+        </w:rPr>
+        <w:t xml:space="preserve">rebuilt </w:t>
+      </w:r>
+    </w:p>
+    <w:p>
+      <w:pPr>
+        <w:rPr>
+          <w:rFonts w:asciiTheme="minorHAnsi" w:hAnsiTheme="minorHAnsi"/>
+          <w:color w:val="000000"/>
+          <w:sz w:val="22"/>
+          <w:szCs w:val="22"/>
+        </w:rPr>
+      </w:pPr>
+      <w:r>
+        <w:rPr>
+          <w:rFonts w:asciiTheme="minorHAnsi" w:hAnsiTheme="minorHAnsi"/>
+          <w:b/>
+          <w:color w:val="000000"/>
+          <w:sz w:val="22"/>
+          <w:szCs w:val="22"/>
+        </w:rPr>
+        <w:t xml:space="preserve">CLIENT                </w:t>
+      </w:r>
+      <w:r>
+        <w:rPr>
+          <w:rFonts w:asciiTheme="minorHAnsi" w:hAnsiTheme="minorHAnsi"/>
+          <w:b/>
+          <w:color w:val="000000"/>
+          <w:sz w:val="22"/>
+          <w:szCs w:val="22"/>
+        </w:rPr>
+        <w:tab/>
+      </w:r>
+      <w:r>
+        <w:rPr>
+          <w:rFonts w:asciiTheme="minorHAnsi" w:hAnsiTheme="minorHAnsi"/>
+          <w:b/>
+          <w:color w:val="000000"/>
+          <w:sz w:val="22"/>
+          <w:szCs w:val="22"/>
+        </w:rPr>
+        <w:tab/>
+        <w:t xml:space="preserve">: </w:t>
+      </w:r>
+      <w:r>
+        <w:rPr>
+          <w:rFonts w:asciiTheme="minorHAnsi" w:hAnsiTheme="minorHAnsi"/>
+          <w:b/>
+          <w:color w:val="000000"/>
+          <w:sz w:val="22"/>
+          <w:szCs w:val="22"/>
+        </w:rPr>
+        <w:t>Confidential</w:t>
+      </w:r>
+    </w:p>
+    <w:p>
+      <w:pPr>
+        <w:tabs>
+          <w:tab w:val="left" w:pos="360"/>
+        </w:tabs>
+        <w:rPr>
+          <w:rFonts w:asciiTheme="minorHAnsi" w:hAnsiTheme="minorHAnsi"/>
+          <w:color w:val="000000"/>
+          <w:sz w:val="22"/>
+          <w:szCs w:val="22"/>
+        </w:rPr>
+      </w:pPr>
+      <w:r>
+        <w:rPr>
+          <w:rFonts w:asciiTheme="minorHAnsi" w:hAnsiTheme="minorHAnsi"/>
+          <w:b/>
+          <w:color w:val="000000"/>
+          <w:sz w:val="22"/>
+          <w:szCs w:val="22"/>
+        </w:rPr>
+        <w:t>DURATION</w:t>
+      </w:r>
+      <w:r>
+        <w:rPr>
+          <w:rFonts w:asciiTheme="minorHAnsi" w:hAnsiTheme="minorHAnsi"/>
+          <w:b/>
+          <w:color w:val="993300"/>
+          <w:sz w:val="22"/>
+          <w:szCs w:val="22"/>
+        </w:rPr>
+        <w:tab/>
+      </w:r>
+      <w:r>
+        <w:rPr>
+          <w:rFonts w:asciiTheme="minorHAnsi" w:hAnsiTheme="minorHAnsi"/>
+          <w:b/>
+          <w:color w:val="993300"/>
+          <w:sz w:val="22"/>
+          <w:szCs w:val="22"/>
+        </w:rPr>
+        <w:tab/>
+      </w:r>
+      <w:r>
+        <w:rPr>
+          <w:rFonts w:asciiTheme="minorHAnsi" w:hAnsiTheme="minorHAnsi"/>
+          <w:b/>
+          <w:color w:val="993300"/>
+          <w:sz w:val="22"/>
+          <w:szCs w:val="22"/>
+        </w:rPr>
+        <w:tab/>
+        <w:t>:</w:t>
+      </w:r>
+      <w:r>
+        <w:rPr>
+          <w:rFonts w:asciiTheme="minorHAnsi" w:hAnsiTheme="minorHAnsi"/>
+          <w:b/>
+          <w:color w:val="000000"/>
+          <w:sz w:val="22"/>
+          <w:szCs w:val="22"/>
+        </w:rPr>
+        <w:t xml:space="preserve"> </w:t>
+      </w:r>
+      <w:r>
+        <w:rPr>
+          <w:rFonts w:asciiTheme="minorHAnsi" w:hAnsiTheme="minorHAnsi"/>
+          <w:color w:val="000000"/>
+          <w:sz w:val="22"/>
+          <w:szCs w:val="22"/>
+        </w:rPr>
+        <w:t>Aug 2019</w:t>
+      </w:r>
+      <w:r>
+        <w:rPr>
+          <w:rFonts w:asciiTheme="minorHAnsi" w:hAnsiTheme="minorHAnsi"/>
+          <w:color w:val="000000"/>
+          <w:sz w:val="22"/>
+          <w:szCs w:val="22"/>
+        </w:rPr>
+        <w:t xml:space="preserve"> to </w:t>
+      </w:r>
+      <w:r>
+        <w:rPr>
+          <w:rFonts w:asciiTheme="minorHAnsi" w:hAnsiTheme="minorHAnsi"/>
+          <w:color w:val="000000"/>
+          <w:sz w:val="22"/>
+          <w:szCs w:val="22"/>
+        </w:rPr>
+        <w:t>Sept 2019</w:t>
+      </w:r>
+    </w:p>
+    <w:p>
+      <w:pPr>
+        <w:tabs>
+          <w:tab w:val="left" w:pos="360"/>
+        </w:tabs>
+        <w:rPr>
+          <w:rFonts w:asciiTheme="minorHAnsi" w:hAnsiTheme="minorHAnsi"/>
+          <w:color w:val="000000"/>
+          <w:sz w:val="22"/>
+          <w:szCs w:val="22"/>
+        </w:rPr>
+      </w:pPr>
+      <w:r>
+        <w:rPr>
+          <w:rFonts w:asciiTheme="minorHAnsi" w:hAnsiTheme="minorHAnsi"/>
+          <w:b/>
+          <w:color w:val="000000"/>
+          <w:sz w:val="22"/>
+          <w:szCs w:val="22"/>
+        </w:rPr>
+        <w:t>TEAM SIZE</w:t>
+      </w:r>
+      <w:r>
+        <w:rPr>
+          <w:rFonts w:asciiTheme="minorHAnsi" w:hAnsiTheme="minorHAnsi"/>
+          <w:b/>
+          <w:color w:val="993300"/>
+          <w:sz w:val="22"/>
+          <w:szCs w:val="22"/>
+        </w:rPr>
+        <w:t xml:space="preserve">          </w:t>
+      </w:r>
+      <w:r>
+        <w:rPr>
+          <w:rFonts w:asciiTheme="minorHAnsi" w:hAnsiTheme="minorHAnsi"/>
+          <w:b/>
+          <w:color w:val="993300"/>
+          <w:sz w:val="22"/>
+          <w:szCs w:val="22"/>
+        </w:rPr>
+        <w:tab/>
+      </w:r>
+      <w:r>
+        <w:rPr>
+          <w:rFonts w:asciiTheme="minorHAnsi" w:hAnsiTheme="minorHAnsi"/>
+          <w:b/>
+          <w:color w:val="993300"/>
+          <w:sz w:val="22"/>
+          <w:szCs w:val="22"/>
+        </w:rPr>
+        <w:tab/>
+        <w:t>:</w:t>
+      </w:r>
+      <w:r>
+        <w:rPr>
+          <w:rFonts w:asciiTheme="minorHAnsi" w:hAnsiTheme="minorHAnsi"/>
+          <w:b/>
+          <w:color w:val="000000"/>
+          <w:sz w:val="22"/>
+          <w:szCs w:val="22"/>
+        </w:rPr>
+        <w:t xml:space="preserve"> </w:t>
+      </w:r>
+      <w:r>
+        <w:rPr>
+          <w:rFonts w:asciiTheme="minorHAnsi" w:hAnsiTheme="minorHAnsi"/>
+          <w:color w:val="000000"/>
+          <w:sz w:val="22"/>
+          <w:szCs w:val="22"/>
+        </w:rPr>
+        <w:t>5</w:t>
+      </w:r>
+    </w:p>
+    <w:p>
+      <w:pPr>
+        <w:tabs>
+          <w:tab w:val="left" w:pos="360"/>
+        </w:tabs>
+        <w:rPr>
+          <w:rFonts w:asciiTheme="minorHAnsi" w:hAnsiTheme="minorHAnsi"/>
+          <w:color w:val="000000"/>
+          <w:sz w:val="22"/>
+          <w:szCs w:val="22"/>
+        </w:rPr>
+      </w:pPr>
+      <w:r>
+        <w:rPr>
+          <w:rFonts w:asciiTheme="minorHAnsi" w:hAnsiTheme="minorHAnsi"/>
+          <w:b/>
+          <w:color w:val="000000"/>
+          <w:sz w:val="22"/>
+          <w:szCs w:val="22"/>
+        </w:rPr>
+        <w:lastRenderedPageBreak/>
+        <w:t xml:space="preserve"> ROLE</w:t>
+      </w:r>
+      <w:r>
+        <w:rPr>
+          <w:rFonts w:asciiTheme="minorHAnsi" w:hAnsiTheme="minorHAnsi"/>
+          <w:b/>
+          <w:color w:val="993300"/>
+          <w:sz w:val="22"/>
+          <w:szCs w:val="22"/>
+        </w:rPr>
+        <w:tab/>
+        <w:t xml:space="preserve">          </w:t>
+      </w:r>
+      <w:r>
+        <w:rPr>
+          <w:rFonts w:asciiTheme="minorHAnsi" w:hAnsiTheme="minorHAnsi"/>
+          <w:b/>
+          <w:color w:val="993300"/>
+          <w:sz w:val="22"/>
+          <w:szCs w:val="22"/>
+        </w:rPr>
+        <w:tab/>
+        <w:t xml:space="preserve"> </w:t>
+      </w:r>
+      <w:r>
+        <w:rPr>
+          <w:rFonts w:asciiTheme="minorHAnsi" w:hAnsiTheme="minorHAnsi"/>
+          <w:b/>
+          <w:color w:val="993300"/>
+          <w:sz w:val="22"/>
+          <w:szCs w:val="22"/>
+        </w:rPr>
+        <w:tab/>
+      </w:r>
+      <w:r>
+        <w:rPr>
+          <w:rFonts w:asciiTheme="minorHAnsi" w:hAnsiTheme="minorHAnsi"/>
+          <w:b/>
+          <w:color w:val="993300"/>
+          <w:sz w:val="22"/>
+          <w:szCs w:val="22"/>
+        </w:rPr>
+        <w:tab/>
+        <w:t>:</w:t>
+      </w:r>
+      <w:r>
+        <w:rPr>
+          <w:rFonts w:asciiTheme="minorHAnsi" w:hAnsiTheme="minorHAnsi"/>
+          <w:b/>
+          <w:color w:val="000000"/>
+          <w:sz w:val="22"/>
+          <w:szCs w:val="22"/>
+        </w:rPr>
+        <w:t xml:space="preserve"> </w:t>
+      </w:r>
+      <w:r>
+        <w:rPr>
+          <w:rFonts w:asciiTheme="minorHAnsi" w:hAnsiTheme="minorHAnsi"/>
+          <w:b/>
+          <w:color w:val="000000"/>
+          <w:sz w:val="22"/>
+          <w:szCs w:val="22"/>
+        </w:rPr>
+        <w:t>Angular Developer</w:t>
+      </w:r>
+    </w:p>
+    <w:p>
+      <w:pPr>
+        <w:tabs>
+          <w:tab w:val="left" w:pos="360"/>
+        </w:tabs>
+        <w:ind w:left="2880" w:hanging="2880"/>
+        <w:rPr>
+          <w:rFonts w:asciiTheme="minorHAnsi" w:hAnsiTheme="minorHAnsi"/>
+          <w:color w:val="000000"/>
+          <w:sz w:val="22"/>
+          <w:szCs w:val="22"/>
+        </w:rPr>
+      </w:pPr>
+      <w:r>
+        <w:rPr>
+          <w:rFonts w:asciiTheme="minorHAnsi" w:hAnsiTheme="minorHAnsi"/>
+          <w:b/>
+          <w:color w:val="000000"/>
+          <w:sz w:val="22"/>
+          <w:szCs w:val="22"/>
+        </w:rPr>
+        <w:t>TECHNOLOGIES</w:t>
+      </w:r>
+      <w:r>
+        <w:rPr>
+          <w:rFonts w:asciiTheme="minorHAnsi" w:hAnsiTheme="minorHAnsi"/>
+          <w:b/>
+          <w:color w:val="000000"/>
+          <w:sz w:val="22"/>
+          <w:szCs w:val="22"/>
+        </w:rPr>
+        <w:tab/>
+        <w:t xml:space="preserve">: </w:t>
+      </w:r>
+      <w:r>
+        <w:rPr>
+          <w:rFonts w:asciiTheme="minorHAnsi" w:hAnsiTheme="minorHAnsi"/>
+          <w:bCs/>
+          <w:color w:val="000000"/>
+          <w:sz w:val="22"/>
+          <w:szCs w:val="22"/>
+        </w:rPr>
+        <w:t>Angular 6</w:t>
+      </w:r>
+      <w:r>
+        <w:rPr>
+          <w:rFonts w:asciiTheme="minorHAnsi" w:hAnsiTheme="minorHAnsi"/>
+          <w:bCs/>
+          <w:color w:val="000000"/>
+          <w:sz w:val="22"/>
+          <w:szCs w:val="22"/>
+        </w:rPr>
+        <w:t xml:space="preserve">, </w:t>
+      </w:r>
+      <w:r>
+        <w:rPr>
+          <w:rFonts w:asciiTheme="minorHAnsi" w:hAnsiTheme="minorHAnsi"/>
+          <w:bCs/>
+          <w:color w:val="000000"/>
+          <w:sz w:val="22"/>
+          <w:szCs w:val="22"/>
+        </w:rPr>
+        <w:t>Angular.Js, Node, SCSS, Axis UI, HTM</w:t>
+      </w:r>
+    </w:p>
+    <w:p>
+      <w:pPr>
+        <w:tabs>
+          <w:tab w:val="left" w:pos="360"/>
+        </w:tabs>
+        <w:rPr>
+          <w:rFonts w:asciiTheme="minorHAnsi" w:hAnsiTheme="minorHAnsi"/>
+          <w:b/>
+          <w:sz w:val="22"/>
+          <w:szCs w:val="22"/>
+        </w:rPr>
+      </w:pPr>
+      <w:r>
+        <w:rPr>
+          <w:rFonts w:asciiTheme="minorHAnsi" w:hAnsiTheme="minorHAnsi"/>
+          <w:b/>
+          <w:color w:val="000000"/>
+          <w:sz w:val="22"/>
+          <w:szCs w:val="22"/>
+        </w:rPr>
+        <w:t>DESCRIPTION</w:t>
+      </w:r>
+      <w:r>
+        <w:rPr>
+          <w:rFonts w:asciiTheme="minorHAnsi" w:hAnsiTheme="minorHAnsi"/>
+          <w:b/>
+          <w:sz w:val="22"/>
+          <w:szCs w:val="22"/>
+        </w:rPr>
+        <w:t>:</w:t>
+      </w:r>
+    </w:p>
+    <w:p>
+      <w:pPr>
+        <w:tabs>
+          <w:tab w:val="left" w:pos="360"/>
+        </w:tabs>
+        <w:rPr>
+          <w:rFonts w:asciiTheme="minorHAnsi" w:hAnsiTheme="minorHAnsi"/>
+          <w:b/>
+          <w:sz w:val="22"/>
+          <w:szCs w:val="22"/>
+        </w:rPr>
+      </w:pPr>
+    </w:p>
+    <w:p>
+      <w:pPr>
+        <w:tabs>
+          <w:tab w:val="left" w:pos="360"/>
+        </w:tabs>
+        <w:jc w:val="both"/>
+        <w:rPr>
+          <w:rFonts w:asciiTheme="minorHAnsi" w:hAnsiTheme="minorHAnsi"/>
+          <w:sz w:val="22"/>
+          <w:szCs w:val="22"/>
+        </w:rPr>
+      </w:pPr>
+      <w:r>
+        <w:rPr>
+          <w:rFonts w:asciiTheme="minorHAnsi" w:hAnsiTheme="minorHAnsi"/>
+          <w:sz w:val="22"/>
+          <w:szCs w:val="22"/>
+        </w:rPr>
+        <w:t xml:space="preserve">It was quote generator application to used by </w:t>
+      </w:r>
+      <w:r>
+        <w:rPr>
+          <w:rFonts w:asciiTheme="minorHAnsi" w:hAnsiTheme="minorHAnsi"/>
+          <w:sz w:val="22"/>
+          <w:szCs w:val="22"/>
+        </w:rPr>
+        <w:t>Client</w:t>
+      </w:r>
+      <w:r>
+        <w:rPr>
+          <w:rFonts w:asciiTheme="minorHAnsi" w:hAnsiTheme="minorHAnsi"/>
+          <w:sz w:val="22"/>
+          <w:szCs w:val="22"/>
+        </w:rPr>
+        <w:t xml:space="preserve"> agents to generate quote based on user entries and once quote generated it will mail the generated quote to required email IDs.</w:t>
+      </w:r>
+    </w:p>
+    <w:p>
+      <w:pPr>
+        <w:tabs>
+          <w:tab w:val="left" w:pos="360"/>
+        </w:tabs>
+        <w:jc w:val="both"/>
+        <w:rPr>
+          <w:rFonts w:asciiTheme="minorHAnsi" w:hAnsiTheme="minorHAnsi"/>
+          <w:sz w:val="22"/>
+          <w:szCs w:val="22"/>
+        </w:rPr>
+      </w:pPr>
+    </w:p>
+    <w:p>
+      <w:pPr>
+        <w:tabs>
+          <w:tab w:val="left" w:pos="360"/>
+        </w:tabs>
+        <w:rPr>
+          <w:rFonts w:asciiTheme="minorHAnsi" w:hAnsiTheme="minorHAnsi" w:cs="Arial"/>
+          <w:sz w:val="22"/>
+          <w:szCs w:val="22"/>
+          <w:lang w:val="en-GB" w:eastAsia="en-GB"/>
+        </w:rPr>
+      </w:pPr>
+      <w:r>
+        <w:rPr>
+          <w:rFonts w:asciiTheme="minorHAnsi" w:hAnsiTheme="minorHAnsi" w:cs="Arial"/>
+          <w:sz w:val="22"/>
+          <w:szCs w:val="22"/>
+          <w:lang w:val="en-GB" w:eastAsia="en-GB"/>
+        </w:rPr>
+        <w:t>This is a multinational application which generates quote based on user entry.</w:t>
+      </w:r>
+    </w:p>
+    <w:p>
+      <w:pPr>
+        <w:tabs>
+          <w:tab w:val="left" w:pos="360"/>
+        </w:tabs>
+        <w:rPr>
+          <w:rFonts w:asciiTheme="minorHAnsi" w:hAnsiTheme="minorHAnsi" w:cs="Arial"/>
+          <w:sz w:val="22"/>
+          <w:szCs w:val="22"/>
+          <w:lang w:val="en-GB" w:eastAsia="en-GB"/>
+        </w:rPr>
+      </w:pPr>
+      <w:r>
+        <w:rPr>
+          <w:rFonts w:asciiTheme="minorHAnsi" w:hAnsiTheme="minorHAnsi" w:cs="Arial"/>
+          <w:sz w:val="22"/>
+          <w:szCs w:val="22"/>
+          <w:lang w:val="en-GB" w:eastAsia="en-GB"/>
+        </w:rPr>
+        <w:t xml:space="preserve">As </w:t>
+      </w:r>
+      <w:r>
+        <w:rPr>
+          <w:rFonts w:asciiTheme="minorHAnsi" w:hAnsiTheme="minorHAnsi" w:cs="Arial"/>
+          <w:sz w:val="22"/>
+          <w:szCs w:val="22"/>
+          <w:lang w:val="en-GB" w:eastAsia="en-GB"/>
+        </w:rPr>
+        <w:t xml:space="preserve">our client </w:t>
+      </w:r>
+      <w:r>
+        <w:rPr>
+          <w:rFonts w:asciiTheme="minorHAnsi" w:hAnsiTheme="minorHAnsi" w:cs="Arial"/>
+          <w:sz w:val="22"/>
+          <w:szCs w:val="22"/>
+          <w:lang w:val="en-GB" w:eastAsia="en-GB"/>
+        </w:rPr>
+        <w:t>provide insurance in nearly 160+ country and this application generate quotes for all the country and for multiple country in same policy.</w:t>
+      </w:r>
+    </w:p>
+    <w:p>
+      <w:pPr>
+        <w:tabs>
+          <w:tab w:val="left" w:pos="360"/>
+        </w:tabs>
+        <w:jc w:val="both"/>
+        <w:rPr>
+          <w:rFonts w:asciiTheme="minorHAnsi" w:hAnsiTheme="minorHAnsi"/>
+          <w:sz w:val="22"/>
+          <w:szCs w:val="22"/>
+        </w:rPr>
+      </w:pPr>
+    </w:p>
+    <w:p>
+      <w:pPr>
+        <w:tabs>
+          <w:tab w:val="left" w:pos="360"/>
+        </w:tabs>
+        <w:jc w:val="both"/>
+        <w:rPr>
+          <w:rFonts w:asciiTheme="minorHAnsi" w:hAnsiTheme="minorHAnsi"/>
+          <w:sz w:val="22"/>
+          <w:szCs w:val="22"/>
+        </w:rPr>
+      </w:pPr>
+    </w:p>
+    <w:p>
+      <w:pPr>
+        <w:tabs>
+          <w:tab w:val="left" w:pos="360"/>
+        </w:tabs>
+        <w:jc w:val="both"/>
+        <w:rPr>
+          <w:rFonts w:asciiTheme="minorHAnsi" w:hAnsiTheme="minorHAnsi"/>
+          <w:b/>
+          <w:color w:val="000000"/>
+          <w:sz w:val="22"/>
+          <w:szCs w:val="22"/>
+        </w:rPr>
+      </w:pPr>
+      <w:r>
+        <w:rPr>
+          <w:rFonts w:asciiTheme="minorHAnsi" w:hAnsiTheme="minorHAnsi"/>
+          <w:b/>
+          <w:color w:val="000000"/>
+          <w:sz w:val="22"/>
+          <w:szCs w:val="22"/>
+        </w:rPr>
+        <w:t>RESPONSIBILITIES:</w:t>
+      </w:r>
+    </w:p>
+    <w:p>
+      <w:pPr>
+        <w:tabs>
+          <w:tab w:val="left" w:pos="360"/>
+        </w:tabs>
+        <w:jc w:val="both"/>
+        <w:rPr>
+          <w:rFonts w:asciiTheme="minorHAnsi" w:hAnsiTheme="minorHAnsi"/>
+          <w:color w:val="000000"/>
+          <w:sz w:val="22"/>
+          <w:szCs w:val="22"/>
+        </w:rPr>
+      </w:pPr>
+    </w:p>
+    <w:p>
+      <w:pPr>
+        <w:numPr>
+          <w:ilvl w:val="0"/>
+          <w:numId w:val="2"/>
+        </w:numPr>
         <w:pBdr>
           <w:top w:val="nil"/>
           <w:left w:val="nil"/>
-          <w:bottom w:val="single" w:sz="6" w:space="1" w:color="808080"/>
+          <w:bottom w:val="nil"/>
           <w:right w:val="nil"/>
           <w:between w:val="nil"/>
         </w:pBdr>
-        <w:shd w:val="clear" w:color="auto" w:fill="CCCCCC"/>
-        <w:spacing w:before="220"/>
-        <w:rPr>
-          <w:rFonts w:asciiTheme="minorHAnsi" w:hAnsiTheme="minorHAnsi"/>
-          <w:b/>
+        <w:ind w:left="720"/>
+        <w:jc w:val="both"/>
+        <w:rPr>
+          <w:rFonts w:asciiTheme="minorHAnsi" w:hAnsiTheme="minorHAnsi"/>
+          <w:color w:val="000000"/>
+          <w:sz w:val="22"/>
+          <w:szCs w:val="22"/>
+        </w:rPr>
+      </w:pPr>
+      <w:r>
+        <w:rPr>
+          <w:rFonts w:asciiTheme="minorHAnsi" w:hAnsiTheme="minorHAnsi"/>
+          <w:color w:val="000000"/>
+          <w:sz w:val="22"/>
+          <w:szCs w:val="22"/>
+        </w:rPr>
+        <w:t>Attended various KT session for other company developers gained Domain knowledge in that process.</w:t>
+      </w:r>
+    </w:p>
+    <w:p>
+      <w:pPr>
+        <w:numPr>
+          <w:ilvl w:val="0"/>
+          <w:numId w:val="2"/>
+        </w:numPr>
+        <w:pBdr>
+          <w:top w:val="nil"/>
+          <w:left w:val="nil"/>
+          <w:bottom w:val="nil"/>
+          <w:right w:val="nil"/>
+          <w:between w:val="nil"/>
+        </w:pBdr>
+        <w:ind w:left="720"/>
+        <w:jc w:val="both"/>
+        <w:rPr>
+          <w:rFonts w:asciiTheme="minorHAnsi" w:hAnsiTheme="minorHAnsi"/>
+          <w:color w:val="000000"/>
+          <w:sz w:val="22"/>
+          <w:szCs w:val="22"/>
+        </w:rPr>
+      </w:pPr>
+      <w:r>
+        <w:rPr>
+          <w:rFonts w:asciiTheme="minorHAnsi" w:hAnsiTheme="minorHAnsi"/>
+          <w:color w:val="000000"/>
+          <w:sz w:val="22"/>
+          <w:szCs w:val="22"/>
+        </w:rPr>
+        <w:t>Implement list view for home page</w:t>
+      </w:r>
+      <w:r>
+        <w:rPr>
+          <w:rFonts w:asciiTheme="minorHAnsi" w:hAnsiTheme="minorHAnsi"/>
+          <w:color w:val="000000"/>
+          <w:sz w:val="22"/>
+          <w:szCs w:val="22"/>
+        </w:rPr>
+        <w:t>.</w:t>
+      </w:r>
+      <w:r>
+        <w:rPr>
+          <w:rFonts w:asciiTheme="minorHAnsi" w:hAnsiTheme="minorHAnsi"/>
+          <w:color w:val="000000"/>
+          <w:sz w:val="22"/>
+          <w:szCs w:val="22"/>
+        </w:rPr>
+        <w:t xml:space="preserve"> </w:t>
+      </w:r>
+    </w:p>
+    <w:p>
+      <w:pPr>
+        <w:pBdr>
+          <w:top w:val="nil"/>
+          <w:left w:val="nil"/>
+          <w:bottom w:val="nil"/>
+          <w:right w:val="nil"/>
+          <w:between w:val="nil"/>
+        </w:pBdr>
+        <w:ind w:left="720"/>
+        <w:jc w:val="both"/>
+        <w:rPr>
+          <w:rFonts w:asciiTheme="minorHAnsi" w:hAnsiTheme="minorHAnsi"/>
+          <w:color w:val="000000"/>
+          <w:sz w:val="22"/>
+          <w:szCs w:val="22"/>
+        </w:rPr>
+      </w:pPr>
+    </w:p>
+    <w:p>
+      <w:pPr>
+        <w:pBdr>
+          <w:top w:val="nil"/>
+          <w:left w:val="nil"/>
+          <w:bottom w:val="nil"/>
+          <w:right w:val="nil"/>
+          <w:between w:val="nil"/>
+        </w:pBdr>
+        <w:ind w:left="720"/>
+        <w:jc w:val="both"/>
+        <w:rPr>
+          <w:rFonts w:asciiTheme="minorHAnsi" w:hAnsiTheme="minorHAnsi"/>
+          <w:color w:val="000000"/>
+          <w:sz w:val="22"/>
+          <w:szCs w:val="22"/>
+        </w:rPr>
+      </w:pPr>
+      <w:r>
+        <w:rPr>
+          <w:rFonts w:asciiTheme="minorHAnsi" w:hAnsiTheme="minorHAnsi"/>
+          <w:color w:val="000000"/>
+          <w:sz w:val="22"/>
+          <w:szCs w:val="22"/>
+        </w:rPr>
+        <w:t xml:space="preserve">Unfortunately, due to some projects fund this project closed </w:t>
+      </w:r>
+      <w:r>
+        <w:rPr>
+          <w:rFonts w:asciiTheme="minorHAnsi" w:hAnsiTheme="minorHAnsi"/>
+          <w:color w:val="000000"/>
+          <w:sz w:val="22"/>
+          <w:szCs w:val="22"/>
+        </w:rPr>
+        <w:t>in between.</w:t>
+      </w:r>
+      <w:r>
+        <w:rPr>
+          <w:rFonts w:asciiTheme="minorHAnsi" w:hAnsiTheme="minorHAnsi"/>
+          <w:color w:val="000000"/>
+          <w:sz w:val="22"/>
+          <w:szCs w:val="22"/>
+        </w:rPr>
+        <w:t xml:space="preserve"> </w:t>
+      </w:r>
+    </w:p>
+    <w:p>
+      <w:pPr>
+        <w:pBdr>
+          <w:top w:val="nil"/>
+          <w:left w:val="nil"/>
+          <w:bottom w:val="nil"/>
+          <w:right w:val="nil"/>
+          <w:between w:val="nil"/>
+        </w:pBdr>
+        <w:jc w:val="both"/>
+        <w:rPr>
+          <w:rFonts w:asciiTheme="minorHAnsi" w:hAnsiTheme="minorHAnsi"/>
+          <w:color w:val="000000"/>
+          <w:sz w:val="22"/>
+          <w:szCs w:val="22"/>
+        </w:rPr>
+      </w:pPr>
+    </w:p>
+    <w:p>
+      <w:pPr>
+        <w:rPr>
+          <w:rFonts w:asciiTheme="minorHAnsi" w:hAnsiTheme="minorHAnsi"/>
+          <w:b/>
+          <w:sz w:val="22"/>
+          <w:szCs w:val="22"/>
+          <w:u w:val="single"/>
+        </w:rPr>
+      </w:pPr>
+    </w:p>
+    <w:p>
+      <w:pPr>
+        <w:rPr>
+          <w:rFonts w:asciiTheme="minorHAnsi" w:hAnsiTheme="minorHAnsi"/>
+          <w:b/>
+          <w:sz w:val="22"/>
+          <w:szCs w:val="22"/>
+          <w:u w:val="single"/>
+        </w:rPr>
+      </w:pPr>
+      <w:r>
+        <w:rPr>
+          <w:rFonts w:asciiTheme="minorHAnsi" w:hAnsiTheme="minorHAnsi"/>
+          <w:b/>
+          <w:sz w:val="22"/>
+          <w:szCs w:val="22"/>
+          <w:u w:val="single"/>
+        </w:rPr>
+        <w:t>Project-</w:t>
+      </w:r>
+      <w:r>
+        <w:rPr>
+          <w:rFonts w:asciiTheme="minorHAnsi" w:hAnsiTheme="minorHAnsi"/>
+          <w:b/>
+          <w:sz w:val="22"/>
+          <w:szCs w:val="22"/>
+          <w:u w:val="single"/>
+        </w:rPr>
+        <w:t>1</w:t>
+      </w:r>
+    </w:p>
+    <w:p>
+      <w:pPr>
+        <w:rPr>
+          <w:rFonts w:asciiTheme="minorHAnsi" w:hAnsiTheme="minorHAnsi"/>
+          <w:sz w:val="22"/>
+          <w:szCs w:val="22"/>
+          <w:u w:val="single"/>
+        </w:rPr>
+      </w:pPr>
+    </w:p>
+    <w:p>
+      <w:pPr>
+        <w:rPr>
+          <w:rFonts w:asciiTheme="minorHAnsi" w:hAnsiTheme="minorHAnsi"/>
+          <w:sz w:val="22"/>
+          <w:szCs w:val="22"/>
+          <w:u w:val="single"/>
+        </w:rPr>
+      </w:pPr>
+      <w:r>
+        <w:rPr>
+          <w:rFonts w:asciiTheme="minorHAnsi" w:hAnsiTheme="minorHAnsi"/>
+          <w:b/>
+          <w:color w:val="000000"/>
+          <w:sz w:val="22"/>
+          <w:szCs w:val="22"/>
+        </w:rPr>
+        <w:t>TITLE</w:t>
+      </w:r>
+      <w:r>
+        <w:rPr>
+          <w:rFonts w:asciiTheme="minorHAnsi" w:hAnsiTheme="minorHAnsi"/>
+          <w:b/>
+          <w:color w:val="993300"/>
+          <w:sz w:val="22"/>
+          <w:szCs w:val="22"/>
+        </w:rPr>
+        <w:tab/>
+        <w:t xml:space="preserve">           </w:t>
+      </w:r>
+      <w:r>
+        <w:rPr>
+          <w:rFonts w:asciiTheme="minorHAnsi" w:hAnsiTheme="minorHAnsi"/>
+          <w:b/>
+          <w:color w:val="993300"/>
+          <w:sz w:val="22"/>
+          <w:szCs w:val="22"/>
+        </w:rPr>
+        <w:tab/>
+      </w:r>
+      <w:r>
+        <w:rPr>
+          <w:rFonts w:asciiTheme="minorHAnsi" w:hAnsiTheme="minorHAnsi"/>
+          <w:b/>
+          <w:color w:val="993300"/>
+          <w:sz w:val="22"/>
+          <w:szCs w:val="22"/>
+        </w:rPr>
+        <w:tab/>
+      </w:r>
+      <w:r>
+        <w:rPr>
+          <w:rFonts w:asciiTheme="minorHAnsi" w:hAnsiTheme="minorHAnsi"/>
+          <w:b/>
+          <w:color w:val="993300"/>
+          <w:sz w:val="22"/>
+          <w:szCs w:val="22"/>
+        </w:rPr>
+        <w:tab/>
+        <w:t>:</w:t>
+      </w:r>
+      <w:r>
+        <w:rPr>
+          <w:rFonts w:asciiTheme="minorHAnsi" w:hAnsiTheme="minorHAnsi"/>
+          <w:b/>
+          <w:color w:val="000000"/>
+          <w:sz w:val="22"/>
+          <w:szCs w:val="22"/>
+        </w:rPr>
+        <w:t xml:space="preserve"> </w:t>
+      </w:r>
+      <w:r>
+        <w:rPr>
+          <w:rFonts w:asciiTheme="minorHAnsi" w:hAnsiTheme="minorHAnsi"/>
+          <w:b/>
+          <w:color w:val="000000"/>
+          <w:sz w:val="22"/>
+          <w:szCs w:val="22"/>
+        </w:rPr>
+        <w:t>MN-Express</w:t>
+      </w:r>
+    </w:p>
+    <w:p>
+      <w:pPr>
+        <w:rPr>
+          <w:rFonts w:asciiTheme="minorHAnsi" w:hAnsiTheme="minorHAnsi"/>
+          <w:color w:val="000000"/>
+          <w:sz w:val="22"/>
+          <w:szCs w:val="22"/>
+        </w:rPr>
+      </w:pPr>
+      <w:r>
+        <w:rPr>
+          <w:rFonts w:asciiTheme="minorHAnsi" w:hAnsiTheme="minorHAnsi"/>
+          <w:b/>
+          <w:color w:val="000000"/>
+          <w:sz w:val="22"/>
+          <w:szCs w:val="22"/>
+        </w:rPr>
+        <w:t xml:space="preserve">CLIENT                </w:t>
+      </w:r>
+      <w:r>
+        <w:rPr>
+          <w:rFonts w:asciiTheme="minorHAnsi" w:hAnsiTheme="minorHAnsi"/>
+          <w:b/>
+          <w:color w:val="000000"/>
+          <w:sz w:val="22"/>
+          <w:szCs w:val="22"/>
+        </w:rPr>
+        <w:tab/>
+      </w:r>
+      <w:r>
+        <w:rPr>
+          <w:rFonts w:asciiTheme="minorHAnsi" w:hAnsiTheme="minorHAnsi"/>
+          <w:b/>
+          <w:color w:val="000000"/>
+          <w:sz w:val="22"/>
+          <w:szCs w:val="22"/>
+        </w:rPr>
+        <w:tab/>
+        <w:t xml:space="preserve">: </w:t>
+      </w:r>
+      <w:r>
+        <w:rPr>
+          <w:rFonts w:asciiTheme="minorHAnsi" w:hAnsiTheme="minorHAnsi"/>
+          <w:b/>
+          <w:color w:val="000000"/>
+          <w:sz w:val="22"/>
+          <w:szCs w:val="22"/>
+        </w:rPr>
+        <w:t xml:space="preserve">Confidential </w:t>
+      </w:r>
+    </w:p>
+    <w:p>
+      <w:pPr>
+        <w:tabs>
+          <w:tab w:val="left" w:pos="360"/>
+        </w:tabs>
+        <w:rPr>
+          <w:rFonts w:asciiTheme="minorHAnsi" w:hAnsiTheme="minorHAnsi"/>
+          <w:color w:val="000000"/>
+          <w:sz w:val="22"/>
+          <w:szCs w:val="22"/>
+        </w:rPr>
+      </w:pPr>
+      <w:r>
+        <w:rPr>
+          <w:rFonts w:asciiTheme="minorHAnsi" w:hAnsiTheme="minorHAnsi"/>
+          <w:b/>
+          <w:color w:val="000000"/>
+          <w:sz w:val="22"/>
+          <w:szCs w:val="22"/>
+        </w:rPr>
+        <w:t>DURATION</w:t>
+      </w:r>
+      <w:r>
+        <w:rPr>
+          <w:rFonts w:asciiTheme="minorHAnsi" w:hAnsiTheme="minorHAnsi"/>
+          <w:b/>
+          <w:color w:val="993300"/>
+          <w:sz w:val="22"/>
+          <w:szCs w:val="22"/>
+        </w:rPr>
+        <w:tab/>
+      </w:r>
+      <w:r>
+        <w:rPr>
+          <w:rFonts w:asciiTheme="minorHAnsi" w:hAnsiTheme="minorHAnsi"/>
+          <w:b/>
+          <w:color w:val="993300"/>
+          <w:sz w:val="22"/>
+          <w:szCs w:val="22"/>
+        </w:rPr>
+        <w:tab/>
+      </w:r>
+      <w:r>
+        <w:rPr>
+          <w:rFonts w:asciiTheme="minorHAnsi" w:hAnsiTheme="minorHAnsi"/>
+          <w:b/>
+          <w:color w:val="993300"/>
+          <w:sz w:val="22"/>
+          <w:szCs w:val="22"/>
+        </w:rPr>
+        <w:tab/>
+        <w:t>:</w:t>
+      </w:r>
+      <w:r>
+        <w:rPr>
+          <w:rFonts w:asciiTheme="minorHAnsi" w:hAnsiTheme="minorHAnsi"/>
+          <w:b/>
+          <w:color w:val="000000"/>
+          <w:sz w:val="22"/>
+          <w:szCs w:val="22"/>
+        </w:rPr>
+        <w:t xml:space="preserve"> </w:t>
+      </w:r>
+      <w:r>
+        <w:rPr>
+          <w:rFonts w:asciiTheme="minorHAnsi" w:hAnsiTheme="minorHAnsi"/>
+          <w:color w:val="000000"/>
+          <w:sz w:val="22"/>
+          <w:szCs w:val="22"/>
+        </w:rPr>
+        <w:t>Jan</w:t>
+      </w:r>
+      <w:r>
+        <w:rPr>
+          <w:rFonts w:asciiTheme="minorHAnsi" w:hAnsiTheme="minorHAnsi"/>
+          <w:color w:val="000000"/>
+          <w:sz w:val="22"/>
+          <w:szCs w:val="22"/>
+        </w:rPr>
+        <w:t xml:space="preserve"> 2019</w:t>
+      </w:r>
+      <w:r>
+        <w:rPr>
+          <w:rFonts w:asciiTheme="minorHAnsi" w:hAnsiTheme="minorHAnsi"/>
+          <w:color w:val="000000"/>
+          <w:sz w:val="22"/>
+          <w:szCs w:val="22"/>
+        </w:rPr>
+        <w:t xml:space="preserve"> to </w:t>
+      </w:r>
+      <w:r>
+        <w:rPr>
+          <w:rFonts w:asciiTheme="minorHAnsi" w:hAnsiTheme="minorHAnsi"/>
+          <w:color w:val="000000"/>
+          <w:sz w:val="22"/>
+          <w:szCs w:val="22"/>
+        </w:rPr>
+        <w:t>May</w:t>
+      </w:r>
+      <w:r>
+        <w:rPr>
+          <w:rFonts w:asciiTheme="minorHAnsi" w:hAnsiTheme="minorHAnsi"/>
+          <w:color w:val="000000"/>
+          <w:sz w:val="22"/>
+          <w:szCs w:val="22"/>
+        </w:rPr>
+        <w:t xml:space="preserve"> 2</w:t>
+      </w:r>
+      <w:r>
+        <w:rPr>
+          <w:rFonts w:asciiTheme="minorHAnsi" w:hAnsiTheme="minorHAnsi"/>
+          <w:color w:val="000000"/>
+          <w:sz w:val="22"/>
+          <w:szCs w:val="22"/>
+        </w:rPr>
+        <w:t>019</w:t>
+      </w:r>
+    </w:p>
+    <w:p>
+      <w:pPr>
+        <w:tabs>
+          <w:tab w:val="left" w:pos="360"/>
+        </w:tabs>
+        <w:rPr>
+          <w:rFonts w:asciiTheme="minorHAnsi" w:hAnsiTheme="minorHAnsi"/>
+          <w:color w:val="000000"/>
+          <w:sz w:val="22"/>
+          <w:szCs w:val="22"/>
+        </w:rPr>
+      </w:pPr>
+      <w:r>
+        <w:rPr>
+          <w:rFonts w:asciiTheme="minorHAnsi" w:hAnsiTheme="minorHAnsi"/>
+          <w:b/>
+          <w:color w:val="000000"/>
+          <w:sz w:val="22"/>
+          <w:szCs w:val="22"/>
+        </w:rPr>
+        <w:t>TEAM SIZE</w:t>
+      </w:r>
+      <w:r>
+        <w:rPr>
+          <w:rFonts w:asciiTheme="minorHAnsi" w:hAnsiTheme="minorHAnsi"/>
+          <w:b/>
+          <w:color w:val="993300"/>
+          <w:sz w:val="22"/>
+          <w:szCs w:val="22"/>
+        </w:rPr>
+        <w:t xml:space="preserve">          </w:t>
+      </w:r>
+      <w:r>
+        <w:rPr>
+          <w:rFonts w:asciiTheme="minorHAnsi" w:hAnsiTheme="minorHAnsi"/>
+          <w:b/>
+          <w:color w:val="993300"/>
+          <w:sz w:val="22"/>
+          <w:szCs w:val="22"/>
+        </w:rPr>
+        <w:tab/>
+      </w:r>
+      <w:r>
+        <w:rPr>
+          <w:rFonts w:asciiTheme="minorHAnsi" w:hAnsiTheme="minorHAnsi"/>
+          <w:b/>
+          <w:color w:val="993300"/>
+          <w:sz w:val="22"/>
+          <w:szCs w:val="22"/>
+        </w:rPr>
+        <w:tab/>
+        <w:t>:</w:t>
+      </w:r>
+      <w:r>
+        <w:rPr>
+          <w:rFonts w:asciiTheme="minorHAnsi" w:hAnsiTheme="minorHAnsi"/>
+          <w:b/>
+          <w:color w:val="000000"/>
+          <w:sz w:val="22"/>
+          <w:szCs w:val="22"/>
+        </w:rPr>
+        <w:t xml:space="preserve"> </w:t>
+      </w:r>
+      <w:r>
+        <w:rPr>
+          <w:rFonts w:asciiTheme="minorHAnsi" w:hAnsiTheme="minorHAnsi"/>
+          <w:color w:val="000000"/>
+          <w:sz w:val="22"/>
+          <w:szCs w:val="22"/>
+        </w:rPr>
+        <w:t>2</w:t>
+      </w:r>
+    </w:p>
+    <w:p>
+      <w:pPr>
+        <w:tabs>
+          <w:tab w:val="left" w:pos="360"/>
+        </w:tabs>
+        <w:rPr>
+          <w:rFonts w:asciiTheme="minorHAnsi" w:hAnsiTheme="minorHAnsi"/>
+          <w:color w:val="000000"/>
+          <w:sz w:val="22"/>
+          <w:szCs w:val="22"/>
+        </w:rPr>
+      </w:pPr>
+      <w:r>
+        <w:rPr>
+          <w:rFonts w:asciiTheme="minorHAnsi" w:hAnsiTheme="minorHAnsi"/>
+          <w:b/>
+          <w:color w:val="000000"/>
+          <w:sz w:val="22"/>
+          <w:szCs w:val="22"/>
+        </w:rPr>
+        <w:t xml:space="preserve"> ROLE</w:t>
+      </w:r>
+      <w:r>
+        <w:rPr>
+          <w:rFonts w:asciiTheme="minorHAnsi" w:hAnsiTheme="minorHAnsi"/>
+          <w:b/>
+          <w:color w:val="993300"/>
+          <w:sz w:val="22"/>
+          <w:szCs w:val="22"/>
+        </w:rPr>
+        <w:tab/>
+        <w:t xml:space="preserve">          </w:t>
+      </w:r>
+      <w:r>
+        <w:rPr>
+          <w:rFonts w:asciiTheme="minorHAnsi" w:hAnsiTheme="minorHAnsi"/>
+          <w:b/>
+          <w:color w:val="993300"/>
+          <w:sz w:val="22"/>
+          <w:szCs w:val="22"/>
+        </w:rPr>
+        <w:tab/>
+        <w:t xml:space="preserve"> </w:t>
+      </w:r>
+      <w:r>
+        <w:rPr>
+          <w:rFonts w:asciiTheme="minorHAnsi" w:hAnsiTheme="minorHAnsi"/>
+          <w:b/>
+          <w:color w:val="993300"/>
+          <w:sz w:val="22"/>
+          <w:szCs w:val="22"/>
+        </w:rPr>
+        <w:tab/>
+      </w:r>
+      <w:r>
+        <w:rPr>
+          <w:rFonts w:asciiTheme="minorHAnsi" w:hAnsiTheme="minorHAnsi"/>
+          <w:b/>
+          <w:color w:val="993300"/>
+          <w:sz w:val="22"/>
+          <w:szCs w:val="22"/>
+        </w:rPr>
+        <w:tab/>
+        <w:t>:</w:t>
+      </w:r>
+      <w:r>
+        <w:rPr>
+          <w:rFonts w:asciiTheme="minorHAnsi" w:hAnsiTheme="minorHAnsi"/>
+          <w:b/>
+          <w:color w:val="000000"/>
+          <w:sz w:val="22"/>
+          <w:szCs w:val="22"/>
+        </w:rPr>
+        <w:t xml:space="preserve"> </w:t>
+      </w:r>
+      <w:r>
+        <w:rPr>
+          <w:rFonts w:asciiTheme="minorHAnsi" w:hAnsiTheme="minorHAnsi"/>
+          <w:b/>
+          <w:color w:val="000000"/>
+          <w:sz w:val="22"/>
+          <w:szCs w:val="22"/>
+        </w:rPr>
+        <w:t>Angular Developer</w:t>
+      </w:r>
+    </w:p>
+    <w:p>
+      <w:pPr>
+        <w:tabs>
+          <w:tab w:val="left" w:pos="360"/>
+        </w:tabs>
+        <w:ind w:left="2880" w:hanging="2880"/>
+        <w:rPr>
+          <w:rFonts w:asciiTheme="minorHAnsi" w:hAnsiTheme="minorHAnsi"/>
           <w:bCs/>
-          <w:smallCaps/>
-          <w:color w:val="000000"/>
-          <w:sz w:val="32"/>
-          <w:szCs w:val="32"/>
-        </w:rPr>
-      </w:pPr>
-      <w:r>
-        <w:rPr>
-          <w:rFonts w:asciiTheme="minorHAnsi" w:hAnsiTheme="minorHAnsi"/>
-          <w:b/>
+          <w:color w:val="000000"/>
+          <w:sz w:val="22"/>
+          <w:szCs w:val="22"/>
+        </w:rPr>
+      </w:pPr>
+      <w:r>
+        <w:rPr>
+          <w:rFonts w:asciiTheme="minorHAnsi" w:hAnsiTheme="minorHAnsi"/>
+          <w:b/>
+          <w:color w:val="000000"/>
+          <w:sz w:val="22"/>
+          <w:szCs w:val="22"/>
+        </w:rPr>
+        <w:t>TECHNOLOGIES</w:t>
+      </w:r>
+      <w:r>
+        <w:rPr>
+          <w:rFonts w:asciiTheme="minorHAnsi" w:hAnsiTheme="minorHAnsi"/>
+          <w:b/>
+          <w:color w:val="000000"/>
+          <w:sz w:val="22"/>
+          <w:szCs w:val="22"/>
+        </w:rPr>
+        <w:tab/>
+        <w:t xml:space="preserve">: </w:t>
+      </w:r>
+      <w:r>
+        <w:rPr>
+          <w:rFonts w:asciiTheme="minorHAnsi" w:hAnsiTheme="minorHAnsi"/>
+          <w:b/>
+          <w:color w:val="000000"/>
+          <w:sz w:val="22"/>
+          <w:szCs w:val="22"/>
+        </w:rPr>
+        <w:t xml:space="preserve"> </w:t>
+      </w:r>
+      <w:r>
+        <w:rPr>
+          <w:rFonts w:asciiTheme="minorHAnsi" w:hAnsiTheme="minorHAnsi"/>
           <w:bCs/>
-          <w:smallCaps/>
-          <w:color w:val="000000"/>
-          <w:sz w:val="32"/>
-          <w:szCs w:val="32"/>
-        </w:rPr>
-        <w:t>POC’s</w:t>
-      </w:r>
+          <w:color w:val="000000"/>
+          <w:sz w:val="22"/>
+          <w:szCs w:val="22"/>
+        </w:rPr>
+        <w:t>Angular 6</w:t>
+      </w:r>
+      <w:r>
+        <w:rPr>
+          <w:rFonts w:asciiTheme="minorHAnsi" w:hAnsiTheme="minorHAnsi"/>
+          <w:bCs/>
+          <w:color w:val="000000"/>
+          <w:sz w:val="22"/>
+          <w:szCs w:val="22"/>
+        </w:rPr>
+        <w:t xml:space="preserve">, </w:t>
+      </w:r>
+      <w:r>
+        <w:rPr>
+          <w:rFonts w:asciiTheme="minorHAnsi" w:hAnsiTheme="minorHAnsi"/>
+          <w:bCs/>
+          <w:color w:val="000000"/>
+          <w:sz w:val="22"/>
+          <w:szCs w:val="22"/>
+        </w:rPr>
+        <w:t>Angular.Js, Node, SCSS, Axis UI, HTML</w:t>
+      </w:r>
+    </w:p>
+    <w:p>
+      <w:pPr>
+        <w:tabs>
+          <w:tab w:val="left" w:pos="360"/>
+        </w:tabs>
+        <w:rPr>
+          <w:rFonts w:asciiTheme="minorHAnsi" w:hAnsiTheme="minorHAnsi"/>
+          <w:color w:val="000000"/>
+          <w:sz w:val="22"/>
+          <w:szCs w:val="22"/>
+        </w:rPr>
+      </w:pPr>
+    </w:p>
+    <w:p>
+      <w:pPr>
+        <w:tabs>
+          <w:tab w:val="left" w:pos="360"/>
+        </w:tabs>
+        <w:rPr>
+          <w:rFonts w:asciiTheme="minorHAnsi" w:hAnsiTheme="minorHAnsi"/>
+          <w:b/>
+          <w:sz w:val="22"/>
+          <w:szCs w:val="22"/>
+        </w:rPr>
+      </w:pPr>
+      <w:r>
+        <w:rPr>
+          <w:rFonts w:asciiTheme="minorHAnsi" w:hAnsiTheme="minorHAnsi"/>
+          <w:b/>
+          <w:color w:val="000000"/>
+          <w:sz w:val="22"/>
+          <w:szCs w:val="22"/>
+        </w:rPr>
+        <w:t>DESCRIPTION</w:t>
+      </w:r>
+      <w:r>
+        <w:rPr>
+          <w:rFonts w:asciiTheme="minorHAnsi" w:hAnsiTheme="minorHAnsi"/>
+          <w:b/>
+          <w:sz w:val="22"/>
+          <w:szCs w:val="22"/>
+        </w:rPr>
+        <w:t>:</w:t>
+      </w:r>
+    </w:p>
+    <w:p>
+      <w:pPr>
+        <w:tabs>
+          <w:tab w:val="left" w:pos="360"/>
+        </w:tabs>
+        <w:rPr>
+          <w:rFonts w:asciiTheme="minorHAnsi" w:hAnsiTheme="minorHAnsi"/>
+          <w:b/>
+          <w:sz w:val="22"/>
+          <w:szCs w:val="22"/>
+        </w:rPr>
+      </w:pPr>
+    </w:p>
+    <w:p>
+      <w:pPr>
+        <w:tabs>
+          <w:tab w:val="left" w:pos="360"/>
+        </w:tabs>
+        <w:rPr>
+          <w:rFonts w:asciiTheme="minorHAnsi" w:hAnsiTheme="minorHAnsi" w:cs="Arial"/>
+          <w:sz w:val="22"/>
+          <w:szCs w:val="22"/>
+          <w:lang w:val="en-GB" w:eastAsia="en-GB"/>
+        </w:rPr>
+      </w:pPr>
+      <w:r>
+        <w:rPr>
+          <w:rFonts w:asciiTheme="minorHAnsi" w:hAnsiTheme="minorHAnsi" w:cs="Arial"/>
+          <w:sz w:val="22"/>
+          <w:szCs w:val="22"/>
+          <w:lang w:val="en-GB" w:eastAsia="en-GB"/>
+        </w:rPr>
+        <w:t>This is a multinational application which generates quote based on user entry.</w:t>
+      </w:r>
+    </w:p>
+    <w:p>
+      <w:pPr>
+        <w:tabs>
+          <w:tab w:val="left" w:pos="360"/>
+        </w:tabs>
+        <w:rPr>
+          <w:rFonts w:asciiTheme="minorHAnsi" w:hAnsiTheme="minorHAnsi" w:cs="Arial"/>
+          <w:sz w:val="22"/>
+          <w:szCs w:val="22"/>
+          <w:lang w:val="en-GB" w:eastAsia="en-GB"/>
+        </w:rPr>
+      </w:pPr>
+      <w:r>
+        <w:rPr>
+          <w:rFonts w:asciiTheme="minorHAnsi" w:hAnsiTheme="minorHAnsi" w:cs="Arial"/>
+          <w:sz w:val="22"/>
+          <w:szCs w:val="22"/>
+          <w:lang w:val="en-GB" w:eastAsia="en-GB"/>
+        </w:rPr>
+        <w:t xml:space="preserve">As </w:t>
+      </w:r>
+      <w:r>
+        <w:rPr>
+          <w:rFonts w:asciiTheme="minorHAnsi" w:hAnsiTheme="minorHAnsi" w:cs="Arial"/>
+          <w:sz w:val="22"/>
+          <w:szCs w:val="22"/>
+          <w:lang w:val="en-GB" w:eastAsia="en-GB"/>
+        </w:rPr>
+        <w:t>our client</w:t>
+      </w:r>
+      <w:r>
+        <w:rPr>
+          <w:rFonts w:asciiTheme="minorHAnsi" w:hAnsiTheme="minorHAnsi" w:cs="Arial"/>
+          <w:sz w:val="22"/>
+          <w:szCs w:val="22"/>
+          <w:lang w:val="en-GB" w:eastAsia="en-GB"/>
+        </w:rPr>
+        <w:t xml:space="preserve"> provide insurance in nearly 160+ country and this application generate quotes for all the country and for multiple country in same policy.</w:t>
+      </w:r>
+    </w:p>
+    <w:p>
+      <w:pPr>
+        <w:tabs>
+          <w:tab w:val="left" w:pos="360"/>
+        </w:tabs>
+        <w:rPr>
+          <w:rFonts w:asciiTheme="minorHAnsi" w:hAnsiTheme="minorHAnsi" w:cs="Arial"/>
+          <w:sz w:val="22"/>
+          <w:szCs w:val="22"/>
+          <w:lang w:val="en-GB" w:eastAsia="en-GB"/>
+        </w:rPr>
+      </w:pPr>
+    </w:p>
+    <w:p>
+      <w:pPr>
+        <w:tabs>
+          <w:tab w:val="left" w:pos="360"/>
+        </w:tabs>
+        <w:rPr>
+          <w:rFonts w:asciiTheme="minorHAnsi" w:hAnsiTheme="minorHAnsi" w:cs="Arial"/>
+          <w:sz w:val="22"/>
+          <w:szCs w:val="22"/>
+          <w:lang w:val="en-GB" w:eastAsia="en-GB"/>
+        </w:rPr>
+      </w:pPr>
+      <w:r>
+        <w:rPr>
+          <w:rFonts w:asciiTheme="minorHAnsi" w:hAnsiTheme="minorHAnsi" w:cs="Arial"/>
+          <w:sz w:val="22"/>
+          <w:szCs w:val="22"/>
+          <w:lang w:val="en-GB" w:eastAsia="en-GB"/>
+        </w:rPr>
+        <w:t xml:space="preserve">For </w:t>
+      </w:r>
+      <w:r>
+        <w:rPr>
+          <w:rFonts w:asciiTheme="minorHAnsi" w:hAnsiTheme="minorHAnsi" w:cs="Arial"/>
+          <w:sz w:val="22"/>
+          <w:szCs w:val="22"/>
+          <w:lang w:val="en-GB" w:eastAsia="en-GB"/>
+        </w:rPr>
+        <w:t>example,</w:t>
+      </w:r>
+      <w:r>
+        <w:rPr>
+          <w:rFonts w:asciiTheme="minorHAnsi" w:hAnsiTheme="minorHAnsi" w:cs="Arial"/>
+          <w:sz w:val="22"/>
+          <w:szCs w:val="22"/>
+          <w:lang w:val="en-GB" w:eastAsia="en-GB"/>
+        </w:rPr>
+        <w:t xml:space="preserve"> Person A wants to generate the quote for his offices in London, California and in Bangalore, so this application will take in local quote generation policy into consideration and based on those value it will generate a quote for the user. This is a very big application and being part of it help me understand the importance of writing code as coding </w:t>
+      </w:r>
+      <w:proofErr w:type="gramStart"/>
+      <w:r>
+        <w:rPr>
+          <w:rFonts w:asciiTheme="minorHAnsi" w:hAnsiTheme="minorHAnsi" w:cs="Arial"/>
+          <w:sz w:val="22"/>
+          <w:szCs w:val="22"/>
+          <w:lang w:val="en-GB" w:eastAsia="en-GB"/>
+        </w:rPr>
+        <w:t>standard</w:t>
+      </w:r>
+      <w:proofErr w:type="gramEnd"/>
+      <w:r>
+        <w:rPr>
+          <w:rFonts w:asciiTheme="minorHAnsi" w:hAnsiTheme="minorHAnsi" w:cs="Arial"/>
+          <w:sz w:val="22"/>
+          <w:szCs w:val="22"/>
+          <w:lang w:val="en-GB" w:eastAsia="en-GB"/>
+        </w:rPr>
+        <w:t xml:space="preserve"> </w:t>
+      </w:r>
+    </w:p>
+    <w:p>
+      <w:pPr>
+        <w:tabs>
+          <w:tab w:val="left" w:pos="360"/>
+        </w:tabs>
+        <w:rPr>
+          <w:rFonts w:asciiTheme="minorHAnsi" w:hAnsiTheme="minorHAnsi"/>
+          <w:sz w:val="22"/>
+          <w:szCs w:val="22"/>
+        </w:rPr>
+      </w:pPr>
+    </w:p>
+    <w:p>
+      <w:pPr>
+        <w:tabs>
+          <w:tab w:val="left" w:pos="360"/>
+        </w:tabs>
+        <w:jc w:val="both"/>
+        <w:rPr>
+          <w:rFonts w:asciiTheme="minorHAnsi" w:hAnsiTheme="minorHAnsi"/>
+          <w:b/>
+          <w:color w:val="000000"/>
+          <w:sz w:val="22"/>
+          <w:szCs w:val="22"/>
+        </w:rPr>
+      </w:pPr>
+      <w:r>
+        <w:rPr>
+          <w:rFonts w:asciiTheme="minorHAnsi" w:hAnsiTheme="minorHAnsi"/>
+          <w:b/>
+          <w:color w:val="000000"/>
+          <w:sz w:val="22"/>
+          <w:szCs w:val="22"/>
+        </w:rPr>
+        <w:t>RESPONSIBILITIES:</w:t>
+      </w:r>
+    </w:p>
+    <w:p>
+      <w:pPr>
+        <w:tabs>
+          <w:tab w:val="left" w:pos="360"/>
+        </w:tabs>
+        <w:jc w:val="both"/>
+        <w:rPr>
+          <w:rFonts w:asciiTheme="minorHAnsi" w:hAnsiTheme="minorHAnsi"/>
+          <w:color w:val="000000"/>
+          <w:sz w:val="22"/>
+          <w:szCs w:val="22"/>
+        </w:rPr>
+      </w:pPr>
+    </w:p>
+    <w:p>
+      <w:pPr>
+        <w:pStyle w:val="ListParagraph"/>
+        <w:numPr>
+          <w:ilvl w:val="0"/>
+          <w:numId w:val="2"/>
+        </w:numPr>
+        <w:tabs>
+          <w:tab w:val="left" w:pos="360"/>
+        </w:tabs>
+        <w:rPr>
+          <w:rFonts w:asciiTheme="minorHAnsi" w:hAnsiTheme="minorHAnsi" w:cs="Arial"/>
+          <w:sz w:val="22"/>
+          <w:szCs w:val="22"/>
+          <w:lang w:val="en-GB" w:eastAsia="en-GB"/>
+        </w:rPr>
+      </w:pPr>
+      <w:r>
+        <w:rPr>
+          <w:rFonts w:asciiTheme="minorHAnsi" w:hAnsiTheme="minorHAnsi" w:cs="Arial"/>
+          <w:sz w:val="22"/>
+          <w:szCs w:val="22"/>
+          <w:lang w:val="en-GB" w:eastAsia="en-GB"/>
+        </w:rPr>
+        <w:t>I have</w:t>
+      </w:r>
+      <w:r>
+        <w:rPr>
+          <w:rFonts w:asciiTheme="minorHAnsi" w:hAnsiTheme="minorHAnsi" w:cs="Arial"/>
+          <w:sz w:val="22"/>
+          <w:szCs w:val="22"/>
+          <w:lang w:val="en-GB" w:eastAsia="en-GB"/>
+        </w:rPr>
+        <w:t xml:space="preserve"> worked </w:t>
+      </w:r>
+      <w:r>
+        <w:rPr>
+          <w:rFonts w:asciiTheme="minorHAnsi" w:hAnsiTheme="minorHAnsi" w:cs="Arial"/>
+          <w:sz w:val="22"/>
+          <w:szCs w:val="22"/>
+          <w:lang w:val="en-GB" w:eastAsia="en-GB"/>
+        </w:rPr>
+        <w:t>in support phase of this application and based on user requirements we have few user stories as well which were also developed by us.</w:t>
+      </w:r>
+    </w:p>
+    <w:p>
+      <w:pPr>
+        <w:pStyle w:val="ListParagraph"/>
+        <w:numPr>
+          <w:ilvl w:val="0"/>
+          <w:numId w:val="2"/>
+        </w:numPr>
+        <w:tabs>
+          <w:tab w:val="left" w:pos="360"/>
+        </w:tabs>
+        <w:rPr>
+          <w:rFonts w:asciiTheme="minorHAnsi" w:hAnsiTheme="minorHAnsi" w:cs="Arial"/>
+          <w:sz w:val="22"/>
+          <w:szCs w:val="22"/>
+          <w:lang w:val="en-GB" w:eastAsia="en-GB"/>
+        </w:rPr>
+      </w:pPr>
+      <w:r>
+        <w:rPr>
+          <w:rFonts w:asciiTheme="minorHAnsi" w:hAnsiTheme="minorHAnsi" w:cs="Arial"/>
+          <w:sz w:val="22"/>
+          <w:szCs w:val="22"/>
+          <w:lang w:val="en-GB" w:eastAsia="en-GB"/>
+        </w:rPr>
+        <w:t>I have worked along with my tech lead in this project he had guided me in this support phase, checked my code regularly a</w:t>
+      </w:r>
+      <w:r>
+        <w:rPr>
+          <w:rFonts w:asciiTheme="minorHAnsi" w:hAnsiTheme="minorHAnsi" w:cs="Arial"/>
+          <w:sz w:val="22"/>
+          <w:szCs w:val="22"/>
+          <w:lang w:val="en-GB" w:eastAsia="en-GB"/>
+        </w:rPr>
+        <w:t xml:space="preserve"> provided his valuable input.</w:t>
+      </w:r>
+    </w:p>
+    <w:p>
+      <w:pPr>
+        <w:pBdr>
+          <w:top w:val="nil"/>
+          <w:left w:val="nil"/>
+          <w:bottom w:val="nil"/>
+          <w:right w:val="nil"/>
+          <w:between w:val="nil"/>
+        </w:pBdr>
+        <w:ind w:left="720"/>
+        <w:jc w:val="both"/>
+        <w:rPr>
+          <w:rFonts w:asciiTheme="minorHAnsi" w:hAnsiTheme="minorHAnsi"/>
+          <w:color w:val="000000"/>
+          <w:sz w:val="22"/>
+          <w:szCs w:val="22"/>
+        </w:rPr>
+      </w:pPr>
+    </w:p>
+    <w:p>
+      <w:pPr>
+        <w:pBdr>
+          <w:top w:val="nil"/>
+          <w:left w:val="nil"/>
+          <w:bottom w:val="nil"/>
+          <w:right w:val="nil"/>
+          <w:between w:val="nil"/>
+        </w:pBdr>
+        <w:jc w:val="both"/>
+        <w:rPr>
+          <w:rFonts w:asciiTheme="minorHAnsi" w:hAnsiTheme="minorHAnsi"/>
+          <w:b/>
+          <w:sz w:val="22"/>
+          <w:szCs w:val="22"/>
+          <w:u w:val="single"/>
+        </w:rPr>
+      </w:pPr>
     </w:p>
     <w:p>
       <w:pPr>
@@ -6431,6 +7484,7 @@
           <w:rFonts w:asciiTheme="minorHAnsi" w:hAnsiTheme="minorHAnsi"/>
           <w:b/>
         </w:rPr>
+        <w:lastRenderedPageBreak/>
         <w:t>Cradle POC</w:t>
       </w:r>
       <w:r>
@@ -6642,7 +7696,16 @@
           <w:color w:val="000000" w:themeColor="text1"/>
           <w:lang w:val="en-GB" w:eastAsia="en-GB"/>
         </w:rPr>
-        <w:t xml:space="preserve">AIG-RM POC </w:t>
+        <w:t xml:space="preserve">Client Project </w:t>
+      </w:r>
+      <w:r>
+        <w:rPr>
+          <w:rFonts w:asciiTheme="minorHAnsi" w:eastAsia="Tahoma" w:hAnsiTheme="minorHAnsi" w:cs="Arial"/>
+          <w:b/>
+          <w:color w:val="000000" w:themeColor="text1"/>
+          <w:lang w:val="en-GB" w:eastAsia="en-GB"/>
+        </w:rPr>
+        <w:t xml:space="preserve">POC </w:t>
       </w:r>
     </w:p>
     <w:p>
@@ -6790,37 +7853,6 @@
         <w:pBdr>
           <w:top w:val="nil"/>
           <w:left w:val="nil"/>
-          <w:bottom w:val="single" w:sz="6" w:space="1" w:color="808080"/>
-          <w:right w:val="nil"/>
-          <w:between w:val="nil"/>
-        </w:pBdr>
-        <w:shd w:val="clear" w:color="auto" w:fill="CCCCCC"/>
-        <w:spacing w:before="220"/>
-        <w:rPr>
-          <w:rFonts w:asciiTheme="minorHAnsi" w:hAnsiTheme="minorHAnsi"/>
-          <w:smallCaps/>
-          <w:color w:val="000000"/>
-          <w:sz w:val="32"/>
-          <w:szCs w:val="32"/>
-        </w:rPr>
-      </w:pPr>
-      <w:r>
-        <w:rPr>
-          <w:rFonts w:asciiTheme="minorHAnsi" w:hAnsiTheme="minorHAnsi"/>
-          <w:b/>
-          <w:smallCaps/>
-          <w:color w:val="000000"/>
-          <w:sz w:val="32"/>
-          <w:szCs w:val="32"/>
-        </w:rPr>
-        <w:t>TRAINING</w:t>
-      </w:r>
-    </w:p>
-    <w:p>
-      <w:pPr>
-        <w:pBdr>
-          <w:top w:val="nil"/>
-          <w:left w:val="nil"/>
           <w:bottom w:val="nil"/>
           <w:right w:val="nil"/>
           <w:between w:val="nil"/>
@@ -6850,6 +7882,24 @@
           <w:szCs w:val="22"/>
         </w:rPr>
       </w:pPr>
+    </w:p>
+    <w:p>
+      <w:pPr>
+        <w:pStyle w:val="ListParagraph"/>
+        <w:pBdr>
+          <w:top w:val="nil"/>
+          <w:left w:val="nil"/>
+          <w:bottom w:val="nil"/>
+          <w:right w:val="nil"/>
+          <w:between w:val="nil"/>
+        </w:pBdr>
+        <w:jc w:val="both"/>
+        <w:rPr>
+          <w:rFonts w:asciiTheme="minorHAnsi" w:hAnsiTheme="minorHAnsi"/>
+          <w:sz w:val="22"/>
+          <w:szCs w:val="22"/>
+        </w:rPr>
+      </w:pPr>
       <w:r>
         <w:rPr>
           <w:rFonts w:asciiTheme="minorHAnsi" w:hAnsiTheme="minorHAnsi"/>
@@ -6858,6 +7908,7 @@
         </w:rPr>
         <w:t xml:space="preserve">I was Trained in Mindtree as their training program for 3 months </w:t>
       </w:r>
+      <w:proofErr w:type="gramStart"/>
       <w:r>
         <w:rPr>
           <w:rFonts w:asciiTheme="minorHAnsi" w:hAnsiTheme="minorHAnsi"/>
@@ -6866,6 +7917,7 @@
         </w:rPr>
         <w:t>i.e.</w:t>
       </w:r>
+      <w:proofErr w:type="gramEnd"/>
       <w:r>
         <w:rPr>
           <w:rFonts w:asciiTheme="minorHAnsi" w:hAnsiTheme="minorHAnsi"/>
@@ -6918,7 +7970,6 @@
           <w:sz w:val="32"/>
           <w:szCs w:val="32"/>
         </w:rPr>
-        <w:lastRenderedPageBreak/>
         <w:t>EDUCATIONAL QUALIFICATION</w:t>
       </w:r>
     </w:p>

</xml_diff>